<commit_message>
Run 1 e adição dos erros encontrados
</commit_message>
<xml_diff>
--- a/Teste/relatorio-de-teste.docx
+++ b/Teste/relatorio-de-teste.docx
@@ -4,12 +4,27 @@
   <w:body>
     <w:p>
       <w:r>
-        <w:t>LUANA SANTANA DA SILVA RM81212 3SIR</w:t>
-      </w:r>
+        <w:t xml:space="preserve">LUANA SANTANA DA SILVA </w:t>
+      </w:r>
+    </w:p>
+    <w:p>
+      <w:r>
+        <w:t xml:space="preserve">RM81212 </w:t>
+      </w:r>
+    </w:p>
+    <w:p>
       <w:bookmarkStart w:id="0" w:name="_GoBack"/>
       <w:bookmarkEnd w:id="0"/>
+      <w:r>
+        <w:t>3SIR</w:t>
+      </w:r>
     </w:p>
     <w:p/>
+    <w:p>
+      <w:r>
+        <w:t>Código:</w:t>
+      </w:r>
+    </w:p>
     <w:p>
       <w:r>
         <w:t xml:space="preserve">import static </w:t>
@@ -109,6 +124,146 @@
         <w:t>}</w:t>
       </w:r>
     </w:p>
+    <w:p/>
+    <w:p>
+      <w:pPr>
+        <w:rPr>
+          <w:sz w:val="28"/>
+          <w:szCs w:val="28"/>
+        </w:rPr>
+      </w:pPr>
+      <w:proofErr w:type="spellStart"/>
+      <w:r>
+        <w:rPr>
+          <w:sz w:val="28"/>
+          <w:szCs w:val="28"/>
+        </w:rPr>
+        <w:t>Relatório</w:t>
+      </w:r>
+      <w:proofErr w:type="spellEnd"/>
+      <w:r>
+        <w:rPr>
+          <w:sz w:val="28"/>
+          <w:szCs w:val="28"/>
+        </w:rPr>
+        <w:t xml:space="preserve"> de teste:</w:t>
+      </w:r>
+    </w:p>
+    <w:p>
+      <w:r>
+        <w:rPr>
+          <w:b/>
+          <w:bCs/>
+        </w:rPr>
+        <w:t>RUN 1</w:t>
+      </w:r>
+      <w:r>
+        <w:t>:</w:t>
+      </w:r>
+    </w:p>
+    <w:p>
+      <w:proofErr w:type="spellStart"/>
+      <w:r>
+        <w:t>Erros</w:t>
+      </w:r>
+      <w:proofErr w:type="spellEnd"/>
+      <w:r>
+        <w:t xml:space="preserve"> </w:t>
+      </w:r>
+      <w:proofErr w:type="spellStart"/>
+      <w:r>
+        <w:t>encontrados</w:t>
+      </w:r>
+      <w:proofErr w:type="spellEnd"/>
+      <w:r>
+        <w:t>:</w:t>
+      </w:r>
+    </w:p>
+    <w:p>
+      <w:proofErr w:type="gramStart"/>
+      <w:r>
+        <w:rPr>
+          <w:rFonts w:ascii="Consolas" w:hAnsi="Consolas" w:cs="Consolas"/>
+          <w:color w:val="000000"/>
+          <w:sz w:val="20"/>
+          <w:szCs w:val="20"/>
+          <w:lang w:val="pt-BR"/>
+        </w:rPr>
+        <w:t>org.opentest4j.AssertionFailedError</w:t>
+      </w:r>
+      <w:proofErr w:type="gramEnd"/>
+      <w:r>
+        <w:rPr>
+          <w:rFonts w:ascii="Consolas" w:hAnsi="Consolas" w:cs="Consolas"/>
+          <w:color w:val="000000"/>
+          <w:sz w:val="20"/>
+          <w:szCs w:val="20"/>
+          <w:lang w:val="pt-BR"/>
+        </w:rPr>
+        <w:t xml:space="preserve">: </w:t>
+      </w:r>
+      <w:proofErr w:type="spellStart"/>
+      <w:r>
+        <w:rPr>
+          <w:rFonts w:ascii="Consolas" w:hAnsi="Consolas" w:cs="Consolas"/>
+          <w:color w:val="000000"/>
+          <w:sz w:val="20"/>
+          <w:szCs w:val="20"/>
+          <w:lang w:val="pt-BR"/>
+        </w:rPr>
+        <w:t>Not</w:t>
+      </w:r>
+      <w:proofErr w:type="spellEnd"/>
+      <w:r>
+        <w:rPr>
+          <w:rFonts w:ascii="Consolas" w:hAnsi="Consolas" w:cs="Consolas"/>
+          <w:color w:val="000000"/>
+          <w:sz w:val="20"/>
+          <w:szCs w:val="20"/>
+          <w:lang w:val="pt-BR"/>
+        </w:rPr>
+        <w:t xml:space="preserve"> </w:t>
+      </w:r>
+      <w:proofErr w:type="spellStart"/>
+      <w:r>
+        <w:rPr>
+          <w:rFonts w:ascii="Consolas" w:hAnsi="Consolas" w:cs="Consolas"/>
+          <w:color w:val="000000"/>
+          <w:sz w:val="20"/>
+          <w:szCs w:val="20"/>
+          <w:lang w:val="pt-BR"/>
+        </w:rPr>
+        <w:t>yet</w:t>
+      </w:r>
+      <w:proofErr w:type="spellEnd"/>
+      <w:r>
+        <w:rPr>
+          <w:rFonts w:ascii="Consolas" w:hAnsi="Consolas" w:cs="Consolas"/>
+          <w:color w:val="000000"/>
+          <w:sz w:val="20"/>
+          <w:szCs w:val="20"/>
+          <w:lang w:val="pt-BR"/>
+        </w:rPr>
+        <w:t xml:space="preserve"> </w:t>
+      </w:r>
+      <w:proofErr w:type="spellStart"/>
+      <w:r>
+        <w:rPr>
+          <w:rFonts w:ascii="Consolas" w:hAnsi="Consolas" w:cs="Consolas"/>
+          <w:color w:val="000000"/>
+          <w:sz w:val="20"/>
+          <w:szCs w:val="20"/>
+          <w:lang w:val="pt-BR"/>
+        </w:rPr>
+        <w:t>implemented</w:t>
+      </w:r>
+      <w:proofErr w:type="spellEnd"/>
+    </w:p>
+    <w:p/>
+    <w:p/>
+    <w:p/>
+    <w:p/>
+    <w:p/>
     <w:sectPr>
       <w:pgSz w:w="11906" w:h="16838"/>
       <w:pgMar w:top="1417" w:right="1701" w:bottom="1417" w:left="1701" w:header="708" w:footer="708" w:gutter="0"/>
@@ -117,6 +272,103 @@
     </w:sectPr>
   </w:body>
 </w:document>
+</file>
+
+<file path=word/numbering.xml><?xml version="1.0" encoding="utf-8"?>
+<w:numbering xmlns:wpc="http://schemas.microsoft.com/office/word/2010/wordprocessingCanvas" xmlns:cx="http://schemas.microsoft.com/office/drawing/2014/chartex" xmlns:cx1="http://schemas.microsoft.com/office/drawing/2015/9/8/chartex" xmlns:cx2="http://schemas.microsoft.com/office/drawing/2015/10/21/chartex" xmlns:cx3="http://schemas.microsoft.com/office/drawing/2016/5/9/chartex" xmlns:cx4="http://schemas.microsoft.com/office/drawing/2016/5/10/chartex" xmlns:cx5="http://schemas.microsoft.com/office/drawing/2016/5/11/chartex" xmlns:cx6="http://schemas.microsoft.com/office/drawing/2016/5/12/chartex" xmlns:cx7="http://schemas.microsoft.com/office/drawing/2016/5/13/chartex" xmlns:cx8="http://schemas.microsoft.com/office/drawing/2016/5/14/chartex" xmlns:mc="http://schemas.openxmlformats.org/markup-compatibility/2006" xmlns:aink="http://schemas.microsoft.com/office/drawing/2016/ink" xmlns:am3d="http://schemas.microsoft.com/office/drawing/2017/model3d" xmlns:o="urn:schemas-microsoft-com:office:office" xmlns:r="http://schemas.openxmlformats.org/officeDocument/2006/relationships" xmlns:m="http://schemas.openxmlformats.org/officeDocument/2006/math" xmlns:v="urn:schemas-microsoft-com:vml" xmlns:wp14="http://schemas.microsoft.com/office/word/2010/wordprocessingDrawing" xmlns:wp="http://schemas.openxmlformats.org/drawingml/2006/wordprocessingDrawing" xmlns:w10="urn:schemas-microsoft-com:office:word" xmlns:w="http://schemas.openxmlformats.org/wordprocessingml/2006/main" xmlns:w14="http://schemas.microsoft.com/office/word/2010/wordml" xmlns:w15="http://schemas.microsoft.com/office/word/2012/wordml" xmlns:w16cid="http://schemas.microsoft.com/office/word/2016/wordml/cid" xmlns:w16se="http://schemas.microsoft.com/office/word/2015/wordml/symex" xmlns:wpg="http://schemas.microsoft.com/office/word/2010/wordprocessingGroup" xmlns:wpi="http://schemas.microsoft.com/office/word/2010/wordprocessingInk" xmlns:wne="http://schemas.microsoft.com/office/word/2006/wordml" xmlns:wps="http://schemas.microsoft.com/office/word/2010/wordprocessingShape" mc:Ignorable="w14 w15 w16se w16cid wp14">
+  <w:abstractNum w:abstractNumId="0" w15:restartNumberingAfterBreak="0">
+    <w:nsid w:val="71B04DB4"/>
+    <w:multiLevelType w:val="hybridMultilevel"/>
+    <w:tmpl w:val="29EA8520"/>
+    <w:lvl w:ilvl="0" w:tplc="04160011">
+      <w:start w:val="1"/>
+      <w:numFmt w:val="decimal"/>
+      <w:lvlText w:val="%1)"/>
+      <w:lvlJc w:val="left"/>
+      <w:pPr>
+        <w:ind w:left="720" w:hanging="360"/>
+      </w:pPr>
+      <w:rPr>
+        <w:rFonts w:hint="default"/>
+      </w:rPr>
+    </w:lvl>
+    <w:lvl w:ilvl="1" w:tplc="04160019" w:tentative="1">
+      <w:start w:val="1"/>
+      <w:numFmt w:val="lowerLetter"/>
+      <w:lvlText w:val="%2."/>
+      <w:lvlJc w:val="left"/>
+      <w:pPr>
+        <w:ind w:left="1440" w:hanging="360"/>
+      </w:pPr>
+    </w:lvl>
+    <w:lvl w:ilvl="2" w:tplc="0416001B" w:tentative="1">
+      <w:start w:val="1"/>
+      <w:numFmt w:val="lowerRoman"/>
+      <w:lvlText w:val="%3."/>
+      <w:lvlJc w:val="right"/>
+      <w:pPr>
+        <w:ind w:left="2160" w:hanging="180"/>
+      </w:pPr>
+    </w:lvl>
+    <w:lvl w:ilvl="3" w:tplc="0416000F" w:tentative="1">
+      <w:start w:val="1"/>
+      <w:numFmt w:val="decimal"/>
+      <w:lvlText w:val="%4."/>
+      <w:lvlJc w:val="left"/>
+      <w:pPr>
+        <w:ind w:left="2880" w:hanging="360"/>
+      </w:pPr>
+    </w:lvl>
+    <w:lvl w:ilvl="4" w:tplc="04160019" w:tentative="1">
+      <w:start w:val="1"/>
+      <w:numFmt w:val="lowerLetter"/>
+      <w:lvlText w:val="%5."/>
+      <w:lvlJc w:val="left"/>
+      <w:pPr>
+        <w:ind w:left="3600" w:hanging="360"/>
+      </w:pPr>
+    </w:lvl>
+    <w:lvl w:ilvl="5" w:tplc="0416001B" w:tentative="1">
+      <w:start w:val="1"/>
+      <w:numFmt w:val="lowerRoman"/>
+      <w:lvlText w:val="%6."/>
+      <w:lvlJc w:val="right"/>
+      <w:pPr>
+        <w:ind w:left="4320" w:hanging="180"/>
+      </w:pPr>
+    </w:lvl>
+    <w:lvl w:ilvl="6" w:tplc="0416000F" w:tentative="1">
+      <w:start w:val="1"/>
+      <w:numFmt w:val="decimal"/>
+      <w:lvlText w:val="%7."/>
+      <w:lvlJc w:val="left"/>
+      <w:pPr>
+        <w:ind w:left="5040" w:hanging="360"/>
+      </w:pPr>
+    </w:lvl>
+    <w:lvl w:ilvl="7" w:tplc="04160019" w:tentative="1">
+      <w:start w:val="1"/>
+      <w:numFmt w:val="lowerLetter"/>
+      <w:lvlText w:val="%8."/>
+      <w:lvlJc w:val="left"/>
+      <w:pPr>
+        <w:ind w:left="5760" w:hanging="360"/>
+      </w:pPr>
+    </w:lvl>
+    <w:lvl w:ilvl="8" w:tplc="0416001B" w:tentative="1">
+      <w:start w:val="1"/>
+      <w:numFmt w:val="lowerRoman"/>
+      <w:lvlText w:val="%9."/>
+      <w:lvlJc w:val="right"/>
+      <w:pPr>
+        <w:ind w:left="6480" w:hanging="180"/>
+      </w:pPr>
+    </w:lvl>
+  </w:abstractNum>
+  <w:num w:numId="1">
+    <w:abstractNumId w:val="0"/>
+  </w:num>
+</w:numbering>
 </file>
 
 <file path=word/styles.xml><?xml version="1.0" encoding="utf-8"?>
@@ -549,6 +801,17 @@
     <w:semiHidden/>
     <w:unhideWhenUsed/>
   </w:style>
+  <w:style w:type="paragraph" w:styleId="PargrafodaLista">
+    <w:name w:val="List Paragraph"/>
+    <w:basedOn w:val="Normal"/>
+    <w:uiPriority w:val="34"/>
+    <w:qFormat/>
+    <w:rsid w:val="00F309FC"/>
+    <w:pPr>
+      <w:ind w:left="720"/>
+      <w:contextualSpacing/>
+    </w:pPr>
+  </w:style>
 </w:styles>
 </file>
 

</xml_diff>

<commit_message>
Adição dos ajustes feitos na classe de objetos
</commit_message>
<xml_diff>
--- a/Teste/relatorio-de-teste.docx
+++ b/Teste/relatorio-de-teste.docx
@@ -11,18 +11,57 @@
       <w:r>
         <w:t xml:space="preserve">RM81212 </w:t>
       </w:r>
-    </w:p>
-    <w:p>
       <w:bookmarkStart w:id="0" w:name="_GoBack"/>
       <w:bookmarkEnd w:id="0"/>
+    </w:p>
+    <w:p>
       <w:r>
         <w:t>3SIR</w:t>
       </w:r>
     </w:p>
-    <w:p/>
-    <w:p>
-      <w:r>
-        <w:t>Código:</w:t>
+    <w:p>
+      <w:pPr>
+        <w:rPr>
+          <w:u w:val="single"/>
+        </w:rPr>
+      </w:pPr>
+    </w:p>
+    <w:p>
+      <w:pPr>
+        <w:rPr>
+          <w:b/>
+          <w:bCs/>
+        </w:rPr>
+      </w:pPr>
+      <w:r>
+        <w:rPr>
+          <w:b/>
+          <w:bCs/>
+        </w:rPr>
+        <w:t>Código</w:t>
+      </w:r>
+      <w:r>
+        <w:rPr>
+          <w:b/>
+          <w:bCs/>
+        </w:rPr>
+        <w:t xml:space="preserve"> </w:t>
+      </w:r>
+      <w:proofErr w:type="spellStart"/>
+      <w:r>
+        <w:rPr>
+          <w:b/>
+          <w:bCs/>
+        </w:rPr>
+        <w:t>Classe</w:t>
+      </w:r>
+      <w:proofErr w:type="spellEnd"/>
+      <w:r>
+        <w:rPr>
+          <w:b/>
+          <w:bCs/>
+        </w:rPr>
+        <w:t xml:space="preserve"> JUNIT Teste</w:t>
       </w:r>
     </w:p>
     <w:p>
@@ -132,56 +171,40 @@
           <w:szCs w:val="28"/>
         </w:rPr>
       </w:pPr>
-      <w:proofErr w:type="spellStart"/>
       <w:r>
         <w:rPr>
           <w:sz w:val="28"/>
           <w:szCs w:val="28"/>
         </w:rPr>
-        <w:t>Relatório</w:t>
-      </w:r>
-      <w:proofErr w:type="spellEnd"/>
-      <w:r>
-        <w:rPr>
-          <w:sz w:val="28"/>
-          <w:szCs w:val="28"/>
-        </w:rPr>
-        <w:t xml:space="preserve"> de teste:</w:t>
-      </w:r>
-    </w:p>
-    <w:p>
+        <w:t>RELATÓRIO DE TESTE</w:t>
+      </w:r>
+    </w:p>
+    <w:p>
+      <w:pPr>
+        <w:rPr>
+          <w:sz w:val="20"/>
+          <w:szCs w:val="20"/>
+        </w:rPr>
+      </w:pPr>
       <w:r>
         <w:rPr>
           <w:b/>
           <w:bCs/>
+          <w:sz w:val="20"/>
+          <w:szCs w:val="20"/>
         </w:rPr>
         <w:t>RUN 1</w:t>
       </w:r>
       <w:r>
+        <w:rPr>
+          <w:sz w:val="20"/>
+          <w:szCs w:val="20"/>
+        </w:rPr>
         <w:t>:</w:t>
       </w:r>
     </w:p>
     <w:p>
-      <w:proofErr w:type="spellStart"/>
-      <w:r>
-        <w:t>Erros</w:t>
-      </w:r>
-      <w:proofErr w:type="spellEnd"/>
-      <w:r>
-        <w:t xml:space="preserve"> </w:t>
-      </w:r>
-      <w:proofErr w:type="spellStart"/>
-      <w:r>
-        <w:t>encontrados</w:t>
-      </w:r>
-      <w:proofErr w:type="spellEnd"/>
-      <w:r>
-        <w:t>:</w:t>
-      </w:r>
-    </w:p>
-    <w:p>
-      <w:proofErr w:type="gramStart"/>
-      <w:r>
+      <w:pPr>
         <w:rPr>
           <w:rFonts w:ascii="Consolas" w:hAnsi="Consolas" w:cs="Consolas"/>
           <w:color w:val="000000"/>
@@ -189,9 +212,8 @@
           <w:szCs w:val="20"/>
           <w:lang w:val="pt-BR"/>
         </w:rPr>
-        <w:t>org.opentest4j.AssertionFailedError</w:t>
-      </w:r>
-      <w:proofErr w:type="gramEnd"/>
+      </w:pPr>
+      <w:proofErr w:type="gramStart"/>
       <w:r>
         <w:rPr>
           <w:rFonts w:ascii="Consolas" w:hAnsi="Consolas" w:cs="Consolas"/>
@@ -200,9 +222,9 @@
           <w:szCs w:val="20"/>
           <w:lang w:val="pt-BR"/>
         </w:rPr>
-        <w:t xml:space="preserve">: </w:t>
-      </w:r>
-      <w:proofErr w:type="spellStart"/>
+        <w:t>org.opentest4j.AssertionFailedError</w:t>
+      </w:r>
+      <w:proofErr w:type="gramEnd"/>
       <w:r>
         <w:rPr>
           <w:rFonts w:ascii="Consolas" w:hAnsi="Consolas" w:cs="Consolas"/>
@@ -211,9 +233,9 @@
           <w:szCs w:val="20"/>
           <w:lang w:val="pt-BR"/>
         </w:rPr>
-        <w:t>Not</w:t>
-      </w:r>
-      <w:proofErr w:type="spellEnd"/>
+        <w:t xml:space="preserve">: </w:t>
+      </w:r>
+      <w:proofErr w:type="spellStart"/>
       <w:r>
         <w:rPr>
           <w:rFonts w:ascii="Consolas" w:hAnsi="Consolas" w:cs="Consolas"/>
@@ -222,9 +244,9 @@
           <w:szCs w:val="20"/>
           <w:lang w:val="pt-BR"/>
         </w:rPr>
-        <w:t xml:space="preserve"> </w:t>
-      </w:r>
-      <w:proofErr w:type="spellStart"/>
+        <w:t>Not</w:t>
+      </w:r>
+      <w:proofErr w:type="spellEnd"/>
       <w:r>
         <w:rPr>
           <w:rFonts w:ascii="Consolas" w:hAnsi="Consolas" w:cs="Consolas"/>
@@ -233,9 +255,9 @@
           <w:szCs w:val="20"/>
           <w:lang w:val="pt-BR"/>
         </w:rPr>
-        <w:t>yet</w:t>
-      </w:r>
-      <w:proofErr w:type="spellEnd"/>
+        <w:t xml:space="preserve"> </w:t>
+      </w:r>
+      <w:proofErr w:type="spellStart"/>
       <w:r>
         <w:rPr>
           <w:rFonts w:ascii="Consolas" w:hAnsi="Consolas" w:cs="Consolas"/>
@@ -244,9 +266,9 @@
           <w:szCs w:val="20"/>
           <w:lang w:val="pt-BR"/>
         </w:rPr>
-        <w:t xml:space="preserve"> </w:t>
-      </w:r>
-      <w:proofErr w:type="spellStart"/>
+        <w:t>yet</w:t>
+      </w:r>
+      <w:proofErr w:type="spellEnd"/>
       <w:r>
         <w:rPr>
           <w:rFonts w:ascii="Consolas" w:hAnsi="Consolas" w:cs="Consolas"/>
@@ -255,13 +277,144 @@
           <w:szCs w:val="20"/>
           <w:lang w:val="pt-BR"/>
         </w:rPr>
+        <w:t xml:space="preserve"> </w:t>
+      </w:r>
+      <w:proofErr w:type="spellStart"/>
+      <w:r>
+        <w:rPr>
+          <w:rFonts w:ascii="Consolas" w:hAnsi="Consolas" w:cs="Consolas"/>
+          <w:color w:val="000000"/>
+          <w:sz w:val="20"/>
+          <w:szCs w:val="20"/>
+          <w:lang w:val="pt-BR"/>
+        </w:rPr>
         <w:t>implemented</w:t>
       </w:r>
       <w:proofErr w:type="spellEnd"/>
+    </w:p>
+    <w:p>
+      <w:pPr>
+        <w:rPr>
+          <w:rFonts w:ascii="Consolas" w:hAnsi="Consolas" w:cs="Consolas"/>
+          <w:b/>
+          <w:bCs/>
+          <w:color w:val="000000"/>
+          <w:sz w:val="20"/>
+          <w:szCs w:val="20"/>
+          <w:lang w:val="pt-BR"/>
+        </w:rPr>
+      </w:pPr>
+      <w:r>
+        <w:rPr>
+          <w:rFonts w:ascii="Consolas" w:hAnsi="Consolas" w:cs="Consolas"/>
+          <w:b/>
+          <w:bCs/>
+          <w:color w:val="000000"/>
+          <w:sz w:val="20"/>
+          <w:szCs w:val="20"/>
+          <w:lang w:val="pt-BR"/>
+        </w:rPr>
+        <w:t>RUN 2:</w:t>
+      </w:r>
+    </w:p>
+    <w:p>
+      <w:pPr>
+        <w:rPr>
+          <w:rFonts w:ascii="Consolas" w:hAnsi="Consolas" w:cs="Consolas"/>
+          <w:b/>
+          <w:bCs/>
+          <w:color w:val="000000"/>
+          <w:sz w:val="20"/>
+          <w:szCs w:val="20"/>
+          <w:lang w:val="pt-BR"/>
+        </w:rPr>
+      </w:pPr>
     </w:p>
     <w:p/>
     <w:p/>
     <w:p/>
+    <w:p>
+      <w:pPr>
+        <w:rPr>
+          <w:sz w:val="28"/>
+          <w:szCs w:val="28"/>
+        </w:rPr>
+      </w:pPr>
+      <w:r>
+        <w:rPr>
+          <w:sz w:val="28"/>
+          <w:szCs w:val="28"/>
+        </w:rPr>
+        <w:t xml:space="preserve">CORREÇÕES NA CLASSE </w:t>
+      </w:r>
+      <w:proofErr w:type="spellStart"/>
+      <w:r>
+        <w:rPr>
+          <w:sz w:val="28"/>
+          <w:szCs w:val="28"/>
+        </w:rPr>
+        <w:t>JulgamentoPrisioneiro</w:t>
+      </w:r>
+      <w:proofErr w:type="spellEnd"/>
+    </w:p>
+    <w:p>
+      <w:pPr>
+        <w:pStyle w:val="PargrafodaLista"/>
+        <w:numPr>
+          <w:ilvl w:val="0"/>
+          <w:numId w:val="2"/>
+        </w:numPr>
+      </w:pPr>
+      <w:proofErr w:type="spellStart"/>
+      <w:r>
+        <w:t>Ajustei</w:t>
+      </w:r>
+      <w:proofErr w:type="spellEnd"/>
+      <w:r>
+        <w:t xml:space="preserve"> </w:t>
+      </w:r>
+      <w:proofErr w:type="spellStart"/>
+      <w:r>
+        <w:t>os</w:t>
+      </w:r>
+      <w:proofErr w:type="spellEnd"/>
+      <w:r>
+        <w:t xml:space="preserve"> </w:t>
+      </w:r>
+      <w:proofErr w:type="spellStart"/>
+      <w:r>
+        <w:t>termos</w:t>
+      </w:r>
+      <w:proofErr w:type="spellEnd"/>
+      <w:r>
+        <w:t xml:space="preserve"> </w:t>
+      </w:r>
+      <w:proofErr w:type="spellStart"/>
+      <w:r>
+        <w:t>em</w:t>
+      </w:r>
+      <w:proofErr w:type="spellEnd"/>
+      <w:r>
+        <w:t xml:space="preserve"> “</w:t>
+      </w:r>
+      <w:proofErr w:type="spellStart"/>
+      <w:r>
+        <w:t>portugol</w:t>
+      </w:r>
+      <w:proofErr w:type="spellEnd"/>
+      <w:r>
+        <w:t>” para Java.</w:t>
+      </w:r>
+    </w:p>
+    <w:p>
+      <w:pPr>
+        <w:pStyle w:val="PargrafodaLista"/>
+        <w:numPr>
+          <w:ilvl w:val="0"/>
+          <w:numId w:val="2"/>
+        </w:numPr>
+      </w:pPr>
+    </w:p>
     <w:p/>
     <w:p/>
     <w:sectPr>
@@ -277,6 +430,119 @@
 <file path=word/numbering.xml><?xml version="1.0" encoding="utf-8"?>
 <w:numbering xmlns:wpc="http://schemas.microsoft.com/office/word/2010/wordprocessingCanvas" xmlns:cx="http://schemas.microsoft.com/office/drawing/2014/chartex" xmlns:cx1="http://schemas.microsoft.com/office/drawing/2015/9/8/chartex" xmlns:cx2="http://schemas.microsoft.com/office/drawing/2015/10/21/chartex" xmlns:cx3="http://schemas.microsoft.com/office/drawing/2016/5/9/chartex" xmlns:cx4="http://schemas.microsoft.com/office/drawing/2016/5/10/chartex" xmlns:cx5="http://schemas.microsoft.com/office/drawing/2016/5/11/chartex" xmlns:cx6="http://schemas.microsoft.com/office/drawing/2016/5/12/chartex" xmlns:cx7="http://schemas.microsoft.com/office/drawing/2016/5/13/chartex" xmlns:cx8="http://schemas.microsoft.com/office/drawing/2016/5/14/chartex" xmlns:mc="http://schemas.openxmlformats.org/markup-compatibility/2006" xmlns:aink="http://schemas.microsoft.com/office/drawing/2016/ink" xmlns:am3d="http://schemas.microsoft.com/office/drawing/2017/model3d" xmlns:o="urn:schemas-microsoft-com:office:office" xmlns:r="http://schemas.openxmlformats.org/officeDocument/2006/relationships" xmlns:m="http://schemas.openxmlformats.org/officeDocument/2006/math" xmlns:v="urn:schemas-microsoft-com:vml" xmlns:wp14="http://schemas.microsoft.com/office/word/2010/wordprocessingDrawing" xmlns:wp="http://schemas.openxmlformats.org/drawingml/2006/wordprocessingDrawing" xmlns:w10="urn:schemas-microsoft-com:office:word" xmlns:w="http://schemas.openxmlformats.org/wordprocessingml/2006/main" xmlns:w14="http://schemas.microsoft.com/office/word/2010/wordml" xmlns:w15="http://schemas.microsoft.com/office/word/2012/wordml" xmlns:w16cid="http://schemas.microsoft.com/office/word/2016/wordml/cid" xmlns:w16se="http://schemas.microsoft.com/office/word/2015/wordml/symex" xmlns:wpg="http://schemas.microsoft.com/office/word/2010/wordprocessingGroup" xmlns:wpi="http://schemas.microsoft.com/office/word/2010/wordprocessingInk" xmlns:wne="http://schemas.microsoft.com/office/word/2006/wordml" xmlns:wps="http://schemas.microsoft.com/office/word/2010/wordprocessingShape" mc:Ignorable="w14 w15 w16se w16cid wp14">
   <w:abstractNum w:abstractNumId="0" w15:restartNumberingAfterBreak="0">
+    <w:nsid w:val="11FF200B"/>
+    <w:multiLevelType w:val="hybridMultilevel"/>
+    <w:tmpl w:val="69984972"/>
+    <w:lvl w:ilvl="0" w:tplc="C7DCFA9A">
+      <w:start w:val="1"/>
+      <w:numFmt w:val="bullet"/>
+      <w:lvlText w:val="-"/>
+      <w:lvlJc w:val="left"/>
+      <w:pPr>
+        <w:ind w:left="720" w:hanging="360"/>
+      </w:pPr>
+      <w:rPr>
+        <w:rFonts w:ascii="Calibri" w:eastAsiaTheme="minorHAnsi" w:hAnsi="Calibri" w:cs="Calibri" w:hint="default"/>
+      </w:rPr>
+    </w:lvl>
+    <w:lvl w:ilvl="1" w:tplc="04160003" w:tentative="1">
+      <w:start w:val="1"/>
+      <w:numFmt w:val="bullet"/>
+      <w:lvlText w:val="o"/>
+      <w:lvlJc w:val="left"/>
+      <w:pPr>
+        <w:ind w:left="1440" w:hanging="360"/>
+      </w:pPr>
+      <w:rPr>
+        <w:rFonts w:ascii="Courier New" w:hAnsi="Courier New" w:cs="Courier New" w:hint="default"/>
+      </w:rPr>
+    </w:lvl>
+    <w:lvl w:ilvl="2" w:tplc="04160005" w:tentative="1">
+      <w:start w:val="1"/>
+      <w:numFmt w:val="bullet"/>
+      <w:lvlText w:val=""/>
+      <w:lvlJc w:val="left"/>
+      <w:pPr>
+        <w:ind w:left="2160" w:hanging="360"/>
+      </w:pPr>
+      <w:rPr>
+        <w:rFonts w:ascii="Wingdings" w:hAnsi="Wingdings" w:hint="default"/>
+      </w:rPr>
+    </w:lvl>
+    <w:lvl w:ilvl="3" w:tplc="04160001" w:tentative="1">
+      <w:start w:val="1"/>
+      <w:numFmt w:val="bullet"/>
+      <w:lvlText w:val=""/>
+      <w:lvlJc w:val="left"/>
+      <w:pPr>
+        <w:ind w:left="2880" w:hanging="360"/>
+      </w:pPr>
+      <w:rPr>
+        <w:rFonts w:ascii="Symbol" w:hAnsi="Symbol" w:hint="default"/>
+      </w:rPr>
+    </w:lvl>
+    <w:lvl w:ilvl="4" w:tplc="04160003" w:tentative="1">
+      <w:start w:val="1"/>
+      <w:numFmt w:val="bullet"/>
+      <w:lvlText w:val="o"/>
+      <w:lvlJc w:val="left"/>
+      <w:pPr>
+        <w:ind w:left="3600" w:hanging="360"/>
+      </w:pPr>
+      <w:rPr>
+        <w:rFonts w:ascii="Courier New" w:hAnsi="Courier New" w:cs="Courier New" w:hint="default"/>
+      </w:rPr>
+    </w:lvl>
+    <w:lvl w:ilvl="5" w:tplc="04160005" w:tentative="1">
+      <w:start w:val="1"/>
+      <w:numFmt w:val="bullet"/>
+      <w:lvlText w:val=""/>
+      <w:lvlJc w:val="left"/>
+      <w:pPr>
+        <w:ind w:left="4320" w:hanging="360"/>
+      </w:pPr>
+      <w:rPr>
+        <w:rFonts w:ascii="Wingdings" w:hAnsi="Wingdings" w:hint="default"/>
+      </w:rPr>
+    </w:lvl>
+    <w:lvl w:ilvl="6" w:tplc="04160001" w:tentative="1">
+      <w:start w:val="1"/>
+      <w:numFmt w:val="bullet"/>
+      <w:lvlText w:val=""/>
+      <w:lvlJc w:val="left"/>
+      <w:pPr>
+        <w:ind w:left="5040" w:hanging="360"/>
+      </w:pPr>
+      <w:rPr>
+        <w:rFonts w:ascii="Symbol" w:hAnsi="Symbol" w:hint="default"/>
+      </w:rPr>
+    </w:lvl>
+    <w:lvl w:ilvl="7" w:tplc="04160003" w:tentative="1">
+      <w:start w:val="1"/>
+      <w:numFmt w:val="bullet"/>
+      <w:lvlText w:val="o"/>
+      <w:lvlJc w:val="left"/>
+      <w:pPr>
+        <w:ind w:left="5760" w:hanging="360"/>
+      </w:pPr>
+      <w:rPr>
+        <w:rFonts w:ascii="Courier New" w:hAnsi="Courier New" w:cs="Courier New" w:hint="default"/>
+      </w:rPr>
+    </w:lvl>
+    <w:lvl w:ilvl="8" w:tplc="04160005" w:tentative="1">
+      <w:start w:val="1"/>
+      <w:numFmt w:val="bullet"/>
+      <w:lvlText w:val=""/>
+      <w:lvlJc w:val="left"/>
+      <w:pPr>
+        <w:ind w:left="6480" w:hanging="360"/>
+      </w:pPr>
+      <w:rPr>
+        <w:rFonts w:ascii="Wingdings" w:hAnsi="Wingdings" w:hint="default"/>
+      </w:rPr>
+    </w:lvl>
+  </w:abstractNum>
+  <w:abstractNum w:abstractNumId="1" w15:restartNumberingAfterBreak="0">
     <w:nsid w:val="71B04DB4"/>
     <w:multiLevelType w:val="hybridMultilevel"/>
     <w:tmpl w:val="29EA8520"/>
@@ -366,6 +632,9 @@
     </w:lvl>
   </w:abstractNum>
   <w:num w:numId="1">
+    <w:abstractNumId w:val="1"/>
+  </w:num>
+  <w:num w:numId="2">
     <w:abstractNumId w:val="0"/>
   </w:num>
 </w:numbering>

</xml_diff>

<commit_message>
Criação de código da classe JUNIT e run
- adição de código completo para rodar na classe JUNIT para rodar no primeiro bloco de código fornecido pelo professor
- adição de relatorio de status do teste (run 2)
- adição de modificações na classe JulgamentoPrisioneiro
</commit_message>
<xml_diff>
--- a/Teste/relatorio-de-teste.docx
+++ b/Teste/relatorio-de-teste.docx
@@ -11,185 +11,889 @@
       <w:r>
         <w:t xml:space="preserve">RM81212 </w:t>
       </w:r>
+    </w:p>
+    <w:p>
+      <w:r>
+        <w:t>3SIR</w:t>
+      </w:r>
+    </w:p>
+    <w:p>
+      <w:pPr>
+        <w:rPr>
+          <w:u w:val="single"/>
+        </w:rPr>
+      </w:pPr>
+    </w:p>
+    <w:p>
+      <w:pPr>
+        <w:rPr>
+          <w:b/>
+          <w:bCs/>
+        </w:rPr>
+      </w:pPr>
+      <w:r>
+        <w:rPr>
+          <w:b/>
+          <w:bCs/>
+        </w:rPr>
+        <w:t>Código</w:t>
+      </w:r>
+      <w:r>
+        <w:rPr>
+          <w:b/>
+          <w:bCs/>
+        </w:rPr>
+        <w:t xml:space="preserve"> </w:t>
+      </w:r>
+      <w:proofErr w:type="spellStart"/>
+      <w:r>
+        <w:rPr>
+          <w:b/>
+          <w:bCs/>
+        </w:rPr>
+        <w:t>Classe</w:t>
+      </w:r>
+      <w:proofErr w:type="spellEnd"/>
+      <w:r>
+        <w:rPr>
+          <w:b/>
+          <w:bCs/>
+        </w:rPr>
+        <w:t xml:space="preserve"> JUNIT Teste</w:t>
+      </w:r>
+      <w:r>
+        <w:rPr>
+          <w:b/>
+          <w:bCs/>
+        </w:rPr>
+        <w:t xml:space="preserve"> </w:t>
+      </w:r>
       <w:bookmarkStart w:id="0" w:name="_GoBack"/>
       <w:bookmarkEnd w:id="0"/>
     </w:p>
     <w:p>
-      <w:r>
-        <w:t>3SIR</w:t>
-      </w:r>
-    </w:p>
-    <w:p>
-      <w:pPr>
-        <w:rPr>
-          <w:u w:val="single"/>
-        </w:rPr>
-      </w:pPr>
-    </w:p>
-    <w:p>
-      <w:pPr>
+      <w:pPr>
+        <w:spacing w:after="0" w:line="240" w:lineRule="auto"/>
+        <w:rPr>
+          <w:sz w:val="20"/>
+          <w:szCs w:val="20"/>
+        </w:rPr>
+      </w:pPr>
+      <w:r>
+        <w:rPr>
+          <w:sz w:val="20"/>
+          <w:szCs w:val="20"/>
+        </w:rPr>
+        <w:t xml:space="preserve">import static </w:t>
+      </w:r>
+      <w:proofErr w:type="spellStart"/>
+      <w:r>
+        <w:rPr>
+          <w:sz w:val="20"/>
+          <w:szCs w:val="20"/>
+        </w:rPr>
+        <w:t>org.junit.jupiter.api.Assertions</w:t>
+      </w:r>
+      <w:proofErr w:type="spellEnd"/>
+      <w:r>
+        <w:rPr>
+          <w:sz w:val="20"/>
+          <w:szCs w:val="20"/>
+        </w:rPr>
+        <w:t>.*;</w:t>
+      </w:r>
+    </w:p>
+    <w:p>
+      <w:pPr>
+        <w:spacing w:after="0" w:line="240" w:lineRule="auto"/>
+        <w:rPr>
+          <w:sz w:val="20"/>
+          <w:szCs w:val="20"/>
+        </w:rPr>
+      </w:pPr>
+    </w:p>
+    <w:p>
+      <w:pPr>
+        <w:spacing w:after="0" w:line="240" w:lineRule="auto"/>
+        <w:rPr>
+          <w:sz w:val="20"/>
+          <w:szCs w:val="20"/>
+        </w:rPr>
+      </w:pPr>
+      <w:r>
+        <w:rPr>
+          <w:sz w:val="20"/>
+          <w:szCs w:val="20"/>
+        </w:rPr>
+        <w:t xml:space="preserve">import </w:t>
+      </w:r>
+      <w:proofErr w:type="spellStart"/>
+      <w:r>
+        <w:rPr>
+          <w:sz w:val="20"/>
+          <w:szCs w:val="20"/>
+        </w:rPr>
+        <w:t>org.junit.jupiter.api.Test</w:t>
+      </w:r>
+      <w:proofErr w:type="spellEnd"/>
+      <w:r>
+        <w:rPr>
+          <w:sz w:val="20"/>
+          <w:szCs w:val="20"/>
+        </w:rPr>
+        <w:t>;</w:t>
+      </w:r>
+    </w:p>
+    <w:p>
+      <w:pPr>
+        <w:spacing w:after="0" w:line="240" w:lineRule="auto"/>
+        <w:rPr>
+          <w:sz w:val="20"/>
+          <w:szCs w:val="20"/>
+        </w:rPr>
+      </w:pPr>
+    </w:p>
+    <w:p>
+      <w:pPr>
+        <w:spacing w:after="0" w:line="240" w:lineRule="auto"/>
+        <w:rPr>
+          <w:sz w:val="20"/>
+          <w:szCs w:val="20"/>
+        </w:rPr>
+      </w:pPr>
+      <w:r>
+        <w:rPr>
+          <w:sz w:val="20"/>
+          <w:szCs w:val="20"/>
+        </w:rPr>
+        <w:t xml:space="preserve">import </w:t>
+      </w:r>
+      <w:proofErr w:type="spellStart"/>
+      <w:r>
+        <w:rPr>
+          <w:sz w:val="20"/>
+          <w:szCs w:val="20"/>
+        </w:rPr>
+        <w:t>junit.framework.Assert</w:t>
+      </w:r>
+      <w:proofErr w:type="spellEnd"/>
+      <w:r>
+        <w:rPr>
+          <w:sz w:val="20"/>
+          <w:szCs w:val="20"/>
+        </w:rPr>
+        <w:t>;</w:t>
+      </w:r>
+    </w:p>
+    <w:p>
+      <w:pPr>
+        <w:spacing w:after="0" w:line="240" w:lineRule="auto"/>
+        <w:rPr>
+          <w:sz w:val="20"/>
+          <w:szCs w:val="20"/>
+        </w:rPr>
+      </w:pPr>
+    </w:p>
+    <w:p>
+      <w:pPr>
+        <w:spacing w:after="0" w:line="240" w:lineRule="auto"/>
+        <w:rPr>
+          <w:sz w:val="20"/>
+          <w:szCs w:val="20"/>
+        </w:rPr>
+      </w:pPr>
+      <w:r>
+        <w:rPr>
+          <w:sz w:val="20"/>
+          <w:szCs w:val="20"/>
+        </w:rPr>
+        <w:t xml:space="preserve">class </w:t>
+      </w:r>
+      <w:proofErr w:type="spellStart"/>
+      <w:r>
+        <w:rPr>
+          <w:sz w:val="20"/>
+          <w:szCs w:val="20"/>
+        </w:rPr>
+        <w:t>JulgamentoPrisioneiroTeste</w:t>
+      </w:r>
+      <w:proofErr w:type="spellEnd"/>
+      <w:r>
+        <w:rPr>
+          <w:sz w:val="20"/>
+          <w:szCs w:val="20"/>
+        </w:rPr>
+        <w:t xml:space="preserve"> {</w:t>
+      </w:r>
+    </w:p>
+    <w:p>
+      <w:pPr>
+        <w:spacing w:after="0" w:line="240" w:lineRule="auto"/>
+        <w:rPr>
+          <w:sz w:val="20"/>
+          <w:szCs w:val="20"/>
+        </w:rPr>
+      </w:pPr>
+    </w:p>
+    <w:p>
+      <w:pPr>
+        <w:spacing w:after="0" w:line="240" w:lineRule="auto"/>
+        <w:rPr>
+          <w:sz w:val="20"/>
+          <w:szCs w:val="20"/>
+        </w:rPr>
+      </w:pPr>
+      <w:r>
+        <w:rPr>
+          <w:sz w:val="20"/>
+          <w:szCs w:val="20"/>
+        </w:rPr>
+        <w:tab/>
+        <w:t>@Test</w:t>
+      </w:r>
+    </w:p>
+    <w:p>
+      <w:pPr>
+        <w:spacing w:after="0" w:line="240" w:lineRule="auto"/>
+        <w:rPr>
+          <w:sz w:val="20"/>
+          <w:szCs w:val="20"/>
+        </w:rPr>
+      </w:pPr>
+      <w:r>
+        <w:rPr>
+          <w:sz w:val="20"/>
+          <w:szCs w:val="20"/>
+        </w:rPr>
+        <w:tab/>
+        <w:t xml:space="preserve">void </w:t>
+      </w:r>
+      <w:proofErr w:type="spellStart"/>
+      <w:r>
+        <w:rPr>
+          <w:sz w:val="20"/>
+          <w:szCs w:val="20"/>
+        </w:rPr>
+        <w:t>testCalculaPena</w:t>
+      </w:r>
+      <w:proofErr w:type="spellEnd"/>
+      <w:r>
+        <w:rPr>
+          <w:sz w:val="20"/>
+          <w:szCs w:val="20"/>
+        </w:rPr>
+        <w:t>() {</w:t>
+      </w:r>
+    </w:p>
+    <w:p>
+      <w:pPr>
+        <w:spacing w:after="0" w:line="240" w:lineRule="auto"/>
+        <w:rPr>
+          <w:sz w:val="20"/>
+          <w:szCs w:val="20"/>
+        </w:rPr>
+      </w:pPr>
+      <w:r>
+        <w:rPr>
+          <w:sz w:val="20"/>
+          <w:szCs w:val="20"/>
+        </w:rPr>
+        <w:tab/>
+      </w:r>
+      <w:r>
+        <w:rPr>
+          <w:sz w:val="20"/>
+          <w:szCs w:val="20"/>
+        </w:rPr>
+        <w:tab/>
+        <w:t xml:space="preserve">String </w:t>
+      </w:r>
+      <w:proofErr w:type="spellStart"/>
+      <w:r>
+        <w:rPr>
+          <w:sz w:val="20"/>
+          <w:szCs w:val="20"/>
+        </w:rPr>
+        <w:t>respostaPrisioneiroA</w:t>
+      </w:r>
+      <w:proofErr w:type="spellEnd"/>
+      <w:r>
+        <w:rPr>
+          <w:sz w:val="20"/>
+          <w:szCs w:val="20"/>
+        </w:rPr>
+        <w:t xml:space="preserve"> = "</w:t>
+      </w:r>
+      <w:proofErr w:type="spellStart"/>
+      <w:r>
+        <w:rPr>
+          <w:sz w:val="20"/>
+          <w:szCs w:val="20"/>
+        </w:rPr>
+        <w:t>Culpado</w:t>
+      </w:r>
+      <w:proofErr w:type="spellEnd"/>
+      <w:r>
+        <w:rPr>
+          <w:sz w:val="20"/>
+          <w:szCs w:val="20"/>
+        </w:rPr>
+        <w:t>";</w:t>
+      </w:r>
+    </w:p>
+    <w:p>
+      <w:pPr>
+        <w:spacing w:after="0" w:line="240" w:lineRule="auto"/>
+        <w:rPr>
+          <w:sz w:val="20"/>
+          <w:szCs w:val="20"/>
+        </w:rPr>
+      </w:pPr>
+      <w:r>
+        <w:rPr>
+          <w:sz w:val="20"/>
+          <w:szCs w:val="20"/>
+        </w:rPr>
+        <w:t xml:space="preserve">        String </w:t>
+      </w:r>
+      <w:proofErr w:type="spellStart"/>
+      <w:r>
+        <w:rPr>
+          <w:sz w:val="20"/>
+          <w:szCs w:val="20"/>
+        </w:rPr>
+        <w:t>respostaPrisioneiroB</w:t>
+      </w:r>
+      <w:proofErr w:type="spellEnd"/>
+      <w:r>
+        <w:rPr>
+          <w:sz w:val="20"/>
+          <w:szCs w:val="20"/>
+        </w:rPr>
+        <w:t xml:space="preserve"> = "</w:t>
+      </w:r>
+      <w:proofErr w:type="spellStart"/>
+      <w:r>
+        <w:rPr>
+          <w:sz w:val="20"/>
+          <w:szCs w:val="20"/>
+        </w:rPr>
+        <w:t>Culpado</w:t>
+      </w:r>
+      <w:proofErr w:type="spellEnd"/>
+      <w:r>
+        <w:rPr>
+          <w:sz w:val="20"/>
+          <w:szCs w:val="20"/>
+        </w:rPr>
+        <w:t>";</w:t>
+      </w:r>
+    </w:p>
+    <w:p>
+      <w:pPr>
+        <w:spacing w:after="0" w:line="240" w:lineRule="auto"/>
+        <w:rPr>
+          <w:sz w:val="20"/>
+          <w:szCs w:val="20"/>
+        </w:rPr>
+      </w:pPr>
+    </w:p>
+    <w:p>
+      <w:pPr>
+        <w:spacing w:after="0" w:line="240" w:lineRule="auto"/>
+        <w:rPr>
+          <w:sz w:val="20"/>
+          <w:szCs w:val="20"/>
+        </w:rPr>
+      </w:pPr>
+      <w:r>
+        <w:rPr>
+          <w:sz w:val="20"/>
+          <w:szCs w:val="20"/>
+        </w:rPr>
+        <w:t xml:space="preserve">        </w:t>
+      </w:r>
+      <w:proofErr w:type="spellStart"/>
+      <w:r>
+        <w:rPr>
+          <w:sz w:val="20"/>
+          <w:szCs w:val="20"/>
+        </w:rPr>
+        <w:t>JulgamentoPrisioneiro</w:t>
+      </w:r>
+      <w:proofErr w:type="spellEnd"/>
+      <w:r>
+        <w:rPr>
+          <w:sz w:val="20"/>
+          <w:szCs w:val="20"/>
+        </w:rPr>
+        <w:t xml:space="preserve"> </w:t>
+      </w:r>
+      <w:proofErr w:type="spellStart"/>
+      <w:r>
+        <w:rPr>
+          <w:sz w:val="20"/>
+          <w:szCs w:val="20"/>
+        </w:rPr>
+        <w:t>jp</w:t>
+      </w:r>
+      <w:proofErr w:type="spellEnd"/>
+      <w:r>
+        <w:rPr>
+          <w:sz w:val="20"/>
+          <w:szCs w:val="20"/>
+        </w:rPr>
+        <w:t xml:space="preserve"> = new </w:t>
+      </w:r>
+      <w:proofErr w:type="spellStart"/>
+      <w:r>
+        <w:rPr>
+          <w:sz w:val="20"/>
+          <w:szCs w:val="20"/>
+        </w:rPr>
+        <w:t>JulgamentoPrisioneiro</w:t>
+      </w:r>
+      <w:proofErr w:type="spellEnd"/>
+      <w:r>
+        <w:rPr>
+          <w:sz w:val="20"/>
+          <w:szCs w:val="20"/>
+        </w:rPr>
+        <w:t>();</w:t>
+      </w:r>
+    </w:p>
+    <w:p>
+      <w:pPr>
+        <w:spacing w:after="0" w:line="240" w:lineRule="auto"/>
+        <w:rPr>
+          <w:sz w:val="20"/>
+          <w:szCs w:val="20"/>
+        </w:rPr>
+      </w:pPr>
+      <w:r>
+        <w:rPr>
+          <w:sz w:val="20"/>
+          <w:szCs w:val="20"/>
+        </w:rPr>
+        <w:t xml:space="preserve">        </w:t>
+      </w:r>
+    </w:p>
+    <w:p>
+      <w:pPr>
+        <w:spacing w:after="0" w:line="240" w:lineRule="auto"/>
+        <w:rPr>
+          <w:sz w:val="20"/>
+          <w:szCs w:val="20"/>
+        </w:rPr>
+      </w:pPr>
+      <w:r>
+        <w:rPr>
+          <w:sz w:val="20"/>
+          <w:szCs w:val="20"/>
+        </w:rPr>
+        <w:t xml:space="preserve">        </w:t>
+      </w:r>
+      <w:proofErr w:type="spellStart"/>
+      <w:r>
+        <w:rPr>
+          <w:sz w:val="20"/>
+          <w:szCs w:val="20"/>
+        </w:rPr>
+        <w:t>assertNotNull</w:t>
+      </w:r>
+      <w:proofErr w:type="spellEnd"/>
+      <w:r>
+        <w:rPr>
+          <w:sz w:val="20"/>
+          <w:szCs w:val="20"/>
+        </w:rPr>
+        <w:t>(</w:t>
+      </w:r>
+      <w:proofErr w:type="spellStart"/>
+      <w:r>
+        <w:rPr>
+          <w:sz w:val="20"/>
+          <w:szCs w:val="20"/>
+        </w:rPr>
+        <w:t>jp</w:t>
+      </w:r>
+      <w:proofErr w:type="spellEnd"/>
+      <w:r>
+        <w:rPr>
+          <w:sz w:val="20"/>
+          <w:szCs w:val="20"/>
+        </w:rPr>
+        <w:t>);</w:t>
+      </w:r>
+    </w:p>
+    <w:p>
+      <w:pPr>
+        <w:spacing w:after="0" w:line="240" w:lineRule="auto"/>
+        <w:rPr>
+          <w:sz w:val="20"/>
+          <w:szCs w:val="20"/>
+        </w:rPr>
+      </w:pPr>
+    </w:p>
+    <w:p>
+      <w:pPr>
+        <w:spacing w:after="0" w:line="240" w:lineRule="auto"/>
+        <w:rPr>
+          <w:sz w:val="20"/>
+          <w:szCs w:val="20"/>
+        </w:rPr>
+      </w:pPr>
+      <w:r>
+        <w:rPr>
+          <w:sz w:val="20"/>
+          <w:szCs w:val="20"/>
+        </w:rPr>
+        <w:t xml:space="preserve">        int </w:t>
+      </w:r>
+      <w:proofErr w:type="spellStart"/>
+      <w:r>
+        <w:rPr>
+          <w:sz w:val="20"/>
+          <w:szCs w:val="20"/>
+        </w:rPr>
+        <w:t>penasuspeitoA</w:t>
+      </w:r>
+      <w:proofErr w:type="spellEnd"/>
+      <w:r>
+        <w:rPr>
+          <w:sz w:val="20"/>
+          <w:szCs w:val="20"/>
+        </w:rPr>
+        <w:t xml:space="preserve"> = </w:t>
+      </w:r>
+      <w:proofErr w:type="spellStart"/>
+      <w:r>
+        <w:rPr>
+          <w:sz w:val="20"/>
+          <w:szCs w:val="20"/>
+        </w:rPr>
+        <w:t>jp.calculaPena</w:t>
+      </w:r>
+      <w:proofErr w:type="spellEnd"/>
+      <w:r>
+        <w:rPr>
+          <w:sz w:val="20"/>
+          <w:szCs w:val="20"/>
+        </w:rPr>
+        <w:t>(</w:t>
+      </w:r>
+      <w:proofErr w:type="spellStart"/>
+      <w:r>
+        <w:rPr>
+          <w:sz w:val="20"/>
+          <w:szCs w:val="20"/>
+        </w:rPr>
+        <w:t>respostaPrisioneiroA</w:t>
+      </w:r>
+      <w:proofErr w:type="spellEnd"/>
+      <w:r>
+        <w:rPr>
+          <w:sz w:val="20"/>
+          <w:szCs w:val="20"/>
+        </w:rPr>
+        <w:t xml:space="preserve">, </w:t>
+      </w:r>
+      <w:proofErr w:type="spellStart"/>
+      <w:r>
+        <w:rPr>
+          <w:sz w:val="20"/>
+          <w:szCs w:val="20"/>
+        </w:rPr>
+        <w:t>respostaPrisioneiroB</w:t>
+      </w:r>
+      <w:proofErr w:type="spellEnd"/>
+      <w:r>
+        <w:rPr>
+          <w:sz w:val="20"/>
+          <w:szCs w:val="20"/>
+        </w:rPr>
+        <w:t>);</w:t>
+      </w:r>
+    </w:p>
+    <w:p>
+      <w:pPr>
+        <w:spacing w:after="0" w:line="240" w:lineRule="auto"/>
+        <w:rPr>
+          <w:sz w:val="20"/>
+          <w:szCs w:val="20"/>
+        </w:rPr>
+      </w:pPr>
+      <w:r>
+        <w:rPr>
+          <w:sz w:val="20"/>
+          <w:szCs w:val="20"/>
+        </w:rPr>
+        <w:t xml:space="preserve">        int </w:t>
+      </w:r>
+      <w:proofErr w:type="spellStart"/>
+      <w:r>
+        <w:rPr>
+          <w:sz w:val="20"/>
+          <w:szCs w:val="20"/>
+        </w:rPr>
+        <w:t>penasuspeitoB</w:t>
+      </w:r>
+      <w:proofErr w:type="spellEnd"/>
+      <w:r>
+        <w:rPr>
+          <w:sz w:val="20"/>
+          <w:szCs w:val="20"/>
+        </w:rPr>
+        <w:t xml:space="preserve"> = </w:t>
+      </w:r>
+      <w:proofErr w:type="spellStart"/>
+      <w:r>
+        <w:rPr>
+          <w:sz w:val="20"/>
+          <w:szCs w:val="20"/>
+        </w:rPr>
+        <w:t>jp.calculaPena</w:t>
+      </w:r>
+      <w:proofErr w:type="spellEnd"/>
+      <w:r>
+        <w:rPr>
+          <w:sz w:val="20"/>
+          <w:szCs w:val="20"/>
+        </w:rPr>
+        <w:t>(</w:t>
+      </w:r>
+      <w:proofErr w:type="spellStart"/>
+      <w:r>
+        <w:rPr>
+          <w:sz w:val="20"/>
+          <w:szCs w:val="20"/>
+        </w:rPr>
+        <w:t>respostaPrisioneiroB</w:t>
+      </w:r>
+      <w:proofErr w:type="spellEnd"/>
+      <w:r>
+        <w:rPr>
+          <w:sz w:val="20"/>
+          <w:szCs w:val="20"/>
+        </w:rPr>
+        <w:t xml:space="preserve">, </w:t>
+      </w:r>
+      <w:proofErr w:type="spellStart"/>
+      <w:r>
+        <w:rPr>
+          <w:sz w:val="20"/>
+          <w:szCs w:val="20"/>
+        </w:rPr>
+        <w:t>respostaPrisioneiroA</w:t>
+      </w:r>
+      <w:proofErr w:type="spellEnd"/>
+      <w:r>
+        <w:rPr>
+          <w:sz w:val="20"/>
+          <w:szCs w:val="20"/>
+        </w:rPr>
+        <w:t>);</w:t>
+      </w:r>
+    </w:p>
+    <w:p>
+      <w:pPr>
+        <w:spacing w:after="0" w:line="240" w:lineRule="auto"/>
+        <w:rPr>
+          <w:sz w:val="20"/>
+          <w:szCs w:val="20"/>
+        </w:rPr>
+      </w:pPr>
+    </w:p>
+    <w:p>
+      <w:pPr>
+        <w:spacing w:after="0" w:line="240" w:lineRule="auto"/>
+        <w:rPr>
+          <w:sz w:val="20"/>
+          <w:szCs w:val="20"/>
+        </w:rPr>
+      </w:pPr>
+      <w:r>
+        <w:rPr>
+          <w:sz w:val="20"/>
+          <w:szCs w:val="20"/>
+        </w:rPr>
+        <w:t xml:space="preserve">        </w:t>
+      </w:r>
+      <w:proofErr w:type="spellStart"/>
+      <w:r>
+        <w:rPr>
+          <w:sz w:val="20"/>
+          <w:szCs w:val="20"/>
+        </w:rPr>
+        <w:t>assertEquals</w:t>
+      </w:r>
+      <w:proofErr w:type="spellEnd"/>
+      <w:r>
+        <w:rPr>
+          <w:sz w:val="20"/>
+          <w:szCs w:val="20"/>
+        </w:rPr>
+        <w:t xml:space="preserve">(5, </w:t>
+      </w:r>
+      <w:proofErr w:type="spellStart"/>
+      <w:r>
+        <w:rPr>
+          <w:sz w:val="20"/>
+          <w:szCs w:val="20"/>
+        </w:rPr>
+        <w:t>penasuspeitoA</w:t>
+      </w:r>
+      <w:proofErr w:type="spellEnd"/>
+      <w:r>
+        <w:rPr>
+          <w:sz w:val="20"/>
+          <w:szCs w:val="20"/>
+        </w:rPr>
+        <w:t>);</w:t>
+      </w:r>
+    </w:p>
+    <w:p>
+      <w:pPr>
+        <w:spacing w:after="0" w:line="240" w:lineRule="auto"/>
+        <w:rPr>
+          <w:sz w:val="20"/>
+          <w:szCs w:val="20"/>
+        </w:rPr>
+      </w:pPr>
+      <w:r>
+        <w:rPr>
+          <w:sz w:val="20"/>
+          <w:szCs w:val="20"/>
+        </w:rPr>
+        <w:t xml:space="preserve">        </w:t>
+      </w:r>
+      <w:proofErr w:type="spellStart"/>
+      <w:r>
+        <w:rPr>
+          <w:sz w:val="20"/>
+          <w:szCs w:val="20"/>
+        </w:rPr>
+        <w:t>assertEquals</w:t>
+      </w:r>
+      <w:proofErr w:type="spellEnd"/>
+      <w:r>
+        <w:rPr>
+          <w:sz w:val="20"/>
+          <w:szCs w:val="20"/>
+        </w:rPr>
+        <w:t xml:space="preserve">(5, </w:t>
+      </w:r>
+      <w:proofErr w:type="spellStart"/>
+      <w:r>
+        <w:rPr>
+          <w:sz w:val="20"/>
+          <w:szCs w:val="20"/>
+        </w:rPr>
+        <w:t>penasuspeitoB</w:t>
+      </w:r>
+      <w:proofErr w:type="spellEnd"/>
+      <w:r>
+        <w:rPr>
+          <w:sz w:val="20"/>
+          <w:szCs w:val="20"/>
+        </w:rPr>
+        <w:t>);</w:t>
+      </w:r>
+    </w:p>
+    <w:p>
+      <w:pPr>
+        <w:spacing w:after="0" w:line="240" w:lineRule="auto"/>
+        <w:rPr>
+          <w:sz w:val="20"/>
+          <w:szCs w:val="20"/>
+        </w:rPr>
+      </w:pPr>
+    </w:p>
+    <w:p>
+      <w:pPr>
+        <w:spacing w:after="0" w:line="240" w:lineRule="auto"/>
+        <w:rPr>
+          <w:sz w:val="20"/>
+          <w:szCs w:val="20"/>
+        </w:rPr>
+      </w:pPr>
+    </w:p>
+    <w:p>
+      <w:pPr>
+        <w:spacing w:after="0" w:line="240" w:lineRule="auto"/>
+        <w:rPr>
+          <w:sz w:val="20"/>
+          <w:szCs w:val="20"/>
+        </w:rPr>
+      </w:pPr>
+      <w:r>
+        <w:rPr>
+          <w:sz w:val="20"/>
+          <w:szCs w:val="20"/>
+        </w:rPr>
+        <w:t xml:space="preserve">    }</w:t>
+      </w:r>
+    </w:p>
+    <w:p>
+      <w:pPr>
+        <w:spacing w:after="0" w:line="240" w:lineRule="auto"/>
+        <w:rPr>
+          <w:sz w:val="20"/>
+          <w:szCs w:val="20"/>
+        </w:rPr>
+      </w:pPr>
+    </w:p>
+    <w:p>
+      <w:pPr>
+        <w:spacing w:after="0" w:line="240" w:lineRule="auto"/>
+        <w:rPr>
+          <w:sz w:val="20"/>
+          <w:szCs w:val="20"/>
+        </w:rPr>
+      </w:pPr>
+      <w:r>
+        <w:rPr>
+          <w:sz w:val="20"/>
+          <w:szCs w:val="20"/>
+        </w:rPr>
+        <w:t>}</w:t>
+      </w:r>
+    </w:p>
+    <w:p>
+      <w:pPr>
+        <w:spacing w:after="0" w:line="240" w:lineRule="auto"/>
+        <w:rPr>
+          <w:sz w:val="20"/>
+          <w:szCs w:val="20"/>
+        </w:rPr>
+      </w:pPr>
+    </w:p>
+    <w:p>
+      <w:pPr>
+        <w:rPr>
+          <w:sz w:val="28"/>
+          <w:szCs w:val="28"/>
+        </w:rPr>
+      </w:pPr>
+      <w:r>
+        <w:rPr>
+          <w:sz w:val="28"/>
+          <w:szCs w:val="28"/>
+        </w:rPr>
+        <w:t>RELATÓRIO DE TESTE</w:t>
+      </w:r>
+    </w:p>
+    <w:p>
+      <w:pPr>
+        <w:rPr>
+          <w:sz w:val="20"/>
+          <w:szCs w:val="20"/>
+        </w:rPr>
+      </w:pPr>
+      <w:r>
         <w:rPr>
           <w:b/>
           <w:bCs/>
-        </w:rPr>
-      </w:pPr>
-      <w:r>
-        <w:rPr>
-          <w:b/>
-          <w:bCs/>
-        </w:rPr>
-        <w:t>Código</w:t>
-      </w:r>
-      <w:r>
-        <w:rPr>
-          <w:b/>
-          <w:bCs/>
-        </w:rPr>
-        <w:t xml:space="preserve"> </w:t>
-      </w:r>
-      <w:proofErr w:type="spellStart"/>
-      <w:r>
-        <w:rPr>
-          <w:b/>
-          <w:bCs/>
-        </w:rPr>
-        <w:t>Classe</w:t>
-      </w:r>
-      <w:proofErr w:type="spellEnd"/>
-      <w:r>
-        <w:rPr>
-          <w:b/>
-          <w:bCs/>
-        </w:rPr>
-        <w:t xml:space="preserve"> JUNIT Teste</w:t>
-      </w:r>
-    </w:p>
-    <w:p>
-      <w:r>
-        <w:t xml:space="preserve">import static </w:t>
-      </w:r>
-      <w:proofErr w:type="spellStart"/>
-      <w:proofErr w:type="gramStart"/>
-      <w:r>
-        <w:t>org.junit.jupiter.api.Assertions</w:t>
-      </w:r>
-      <w:proofErr w:type="spellEnd"/>
-      <w:proofErr w:type="gramEnd"/>
-      <w:r>
-        <w:t>.*;</w:t>
-      </w:r>
-    </w:p>
-    <w:p/>
-    <w:p>
-      <w:r>
-        <w:t xml:space="preserve">import </w:t>
-      </w:r>
-      <w:proofErr w:type="spellStart"/>
-      <w:proofErr w:type="gramStart"/>
-      <w:r>
-        <w:t>org.junit.jupiter.api.Test</w:t>
-      </w:r>
-      <w:proofErr w:type="spellEnd"/>
-      <w:proofErr w:type="gramEnd"/>
-      <w:r>
-        <w:t>;</w:t>
-      </w:r>
-    </w:p>
-    <w:p/>
-    <w:p>
-      <w:r>
-        <w:t xml:space="preserve">class </w:t>
-      </w:r>
-      <w:proofErr w:type="spellStart"/>
-      <w:r>
-        <w:t>JulgamentoPrisioneiroTeste</w:t>
-      </w:r>
-      <w:proofErr w:type="spellEnd"/>
-      <w:r>
-        <w:t xml:space="preserve"> {</w:t>
-      </w:r>
-    </w:p>
-    <w:p/>
-    <w:p>
-      <w:r>
-        <w:tab/>
-        <w:t>@Test</w:t>
-      </w:r>
-    </w:p>
-    <w:p>
-      <w:r>
-        <w:tab/>
-        <w:t xml:space="preserve">void </w:t>
-      </w:r>
-      <w:proofErr w:type="spellStart"/>
-      <w:proofErr w:type="gramStart"/>
-      <w:r>
-        <w:t>testCalculaPena</w:t>
-      </w:r>
-      <w:proofErr w:type="spellEnd"/>
-      <w:r>
-        <w:t>(</w:t>
-      </w:r>
-      <w:proofErr w:type="gramEnd"/>
-      <w:r>
-        <w:t>) {</w:t>
-      </w:r>
-    </w:p>
-    <w:p>
-      <w:r>
-        <w:tab/>
-      </w:r>
-      <w:r>
-        <w:tab/>
-      </w:r>
-      <w:proofErr w:type="gramStart"/>
-      <w:r>
-        <w:t>fail(</w:t>
-      </w:r>
-      <w:proofErr w:type="gramEnd"/>
-      <w:r>
-        <w:t>"Not yet implemented");</w:t>
-      </w:r>
-    </w:p>
-    <w:p>
-      <w:r>
-        <w:tab/>
-        <w:t>}</w:t>
-      </w:r>
-    </w:p>
-    <w:p/>
-    <w:p>
-      <w:r>
-        <w:t>}</w:t>
-      </w:r>
-    </w:p>
-    <w:p/>
-    <w:p>
-      <w:pPr>
-        <w:rPr>
-          <w:sz w:val="28"/>
-          <w:szCs w:val="28"/>
-        </w:rPr>
-      </w:pPr>
-      <w:r>
-        <w:rPr>
-          <w:sz w:val="28"/>
-          <w:szCs w:val="28"/>
-        </w:rPr>
-        <w:t>RELATÓRIO DE TESTE</w:t>
-      </w:r>
-    </w:p>
-    <w:p>
-      <w:pPr>
-        <w:rPr>
-          <w:sz w:val="20"/>
-          <w:szCs w:val="20"/>
-        </w:rPr>
-      </w:pPr>
-      <w:r>
-        <w:rPr>
-          <w:b/>
-          <w:bCs/>
           <w:sz w:val="20"/>
           <w:szCs w:val="20"/>
         </w:rPr>
@@ -213,7 +917,6 @@
           <w:lang w:val="pt-BR"/>
         </w:rPr>
       </w:pPr>
-      <w:proofErr w:type="gramStart"/>
       <w:r>
         <w:rPr>
           <w:rFonts w:ascii="Consolas" w:hAnsi="Consolas" w:cs="Consolas"/>
@@ -222,18 +925,7 @@
           <w:szCs w:val="20"/>
           <w:lang w:val="pt-BR"/>
         </w:rPr>
-        <w:t>org.opentest4j.AssertionFailedError</w:t>
-      </w:r>
-      <w:proofErr w:type="gramEnd"/>
-      <w:r>
-        <w:rPr>
-          <w:rFonts w:ascii="Consolas" w:hAnsi="Consolas" w:cs="Consolas"/>
-          <w:color w:val="000000"/>
-          <w:sz w:val="20"/>
-          <w:szCs w:val="20"/>
-          <w:lang w:val="pt-BR"/>
-        </w:rPr>
-        <w:t xml:space="preserve">: </w:t>
+        <w:t xml:space="preserve">org.opentest4j.AssertionFailedError: </w:t>
       </w:r>
       <w:proofErr w:type="spellStart"/>
       <w:r>
@@ -321,16 +1013,44 @@
       <w:pPr>
         <w:rPr>
           <w:rFonts w:ascii="Consolas" w:hAnsi="Consolas" w:cs="Consolas"/>
-          <w:b/>
-          <w:bCs/>
           <w:color w:val="000000"/>
           <w:sz w:val="20"/>
           <w:szCs w:val="20"/>
           <w:lang w:val="pt-BR"/>
         </w:rPr>
       </w:pPr>
-    </w:p>
-    <w:p/>
+      <w:r>
+        <w:rPr>
+          <w:rFonts w:ascii="Consolas" w:hAnsi="Consolas" w:cs="Consolas"/>
+          <w:color w:val="000000"/>
+          <w:sz w:val="20"/>
+          <w:szCs w:val="20"/>
+          <w:lang w:val="pt-BR"/>
+        </w:rPr>
+        <w:t>Classe JUNIT criada para rodar o primeiro código</w:t>
+      </w:r>
+    </w:p>
+    <w:p>
+      <w:pPr>
+        <w:rPr>
+          <w:rFonts w:ascii="Consolas" w:hAnsi="Consolas" w:cs="Consolas"/>
+          <w:color w:val="000000"/>
+          <w:sz w:val="20"/>
+          <w:szCs w:val="20"/>
+          <w:lang w:val="pt-BR"/>
+        </w:rPr>
+      </w:pPr>
+      <w:r>
+        <w:rPr>
+          <w:rFonts w:ascii="Consolas" w:hAnsi="Consolas" w:cs="Consolas"/>
+          <w:color w:val="000000"/>
+          <w:sz w:val="20"/>
+          <w:szCs w:val="20"/>
+          <w:lang w:val="pt-BR"/>
+        </w:rPr>
+        <w:t>Teste com sucesso</w:t>
+      </w:r>
+    </w:p>
     <w:p/>
     <w:p/>
     <w:p>
@@ -414,6 +1134,19 @@
           <w:numId w:val="2"/>
         </w:numPr>
       </w:pPr>
+      <w:proofErr w:type="spellStart"/>
+      <w:r>
+        <w:t>Identação</w:t>
+      </w:r>
+      <w:proofErr w:type="spellEnd"/>
+      <w:r>
+        <w:t xml:space="preserve"> do </w:t>
+      </w:r>
+      <w:proofErr w:type="spellStart"/>
+      <w:r>
+        <w:t>código</w:t>
+      </w:r>
+      <w:proofErr w:type="spellEnd"/>
     </w:p>
     <w:p/>
     <w:p/>

</xml_diff>

<commit_message>
Criação de JUNIT e relatorio de teste
</commit_message>
<xml_diff>
--- a/Teste/relatorio-de-teste.docx
+++ b/Teste/relatorio-de-teste.docx
@@ -82,7 +82,258 @@
           <w:sz w:val="20"/>
           <w:szCs w:val="20"/>
         </w:rPr>
-        <w:t>-</w:t>
+        <w:t xml:space="preserve">import static </w:t>
+      </w:r>
+      <w:proofErr w:type="spellStart"/>
+      <w:proofErr w:type="gramStart"/>
+      <w:r>
+        <w:rPr>
+          <w:sz w:val="20"/>
+          <w:szCs w:val="20"/>
+        </w:rPr>
+        <w:t>org.junit.jupiter.api.Assertions</w:t>
+      </w:r>
+      <w:proofErr w:type="spellEnd"/>
+      <w:proofErr w:type="gramEnd"/>
+      <w:r>
+        <w:rPr>
+          <w:sz w:val="20"/>
+          <w:szCs w:val="20"/>
+        </w:rPr>
+        <w:t>.*;</w:t>
+      </w:r>
+    </w:p>
+    <w:p>
+      <w:pPr>
+        <w:spacing w:after="0" w:line="240" w:lineRule="auto"/>
+        <w:rPr>
+          <w:sz w:val="20"/>
+          <w:szCs w:val="20"/>
+        </w:rPr>
+      </w:pPr>
+    </w:p>
+    <w:p>
+      <w:pPr>
+        <w:spacing w:after="0" w:line="240" w:lineRule="auto"/>
+        <w:rPr>
+          <w:sz w:val="20"/>
+          <w:szCs w:val="20"/>
+        </w:rPr>
+      </w:pPr>
+      <w:r>
+        <w:rPr>
+          <w:sz w:val="20"/>
+          <w:szCs w:val="20"/>
+        </w:rPr>
+        <w:t xml:space="preserve">import </w:t>
+      </w:r>
+      <w:proofErr w:type="spellStart"/>
+      <w:proofErr w:type="gramStart"/>
+      <w:r>
+        <w:rPr>
+          <w:sz w:val="20"/>
+          <w:szCs w:val="20"/>
+        </w:rPr>
+        <w:t>org.junit.jupiter.api.Test</w:t>
+      </w:r>
+      <w:proofErr w:type="spellEnd"/>
+      <w:proofErr w:type="gramEnd"/>
+      <w:r>
+        <w:rPr>
+          <w:sz w:val="20"/>
+          <w:szCs w:val="20"/>
+        </w:rPr>
+        <w:t>;</w:t>
+      </w:r>
+    </w:p>
+    <w:p>
+      <w:pPr>
+        <w:spacing w:after="0" w:line="240" w:lineRule="auto"/>
+        <w:rPr>
+          <w:sz w:val="20"/>
+          <w:szCs w:val="20"/>
+        </w:rPr>
+      </w:pPr>
+    </w:p>
+    <w:p>
+      <w:pPr>
+        <w:spacing w:after="0" w:line="240" w:lineRule="auto"/>
+        <w:rPr>
+          <w:sz w:val="20"/>
+          <w:szCs w:val="20"/>
+        </w:rPr>
+      </w:pPr>
+      <w:r>
+        <w:rPr>
+          <w:sz w:val="20"/>
+          <w:szCs w:val="20"/>
+        </w:rPr>
+        <w:t xml:space="preserve">class </w:t>
+      </w:r>
+      <w:proofErr w:type="spellStart"/>
+      <w:r>
+        <w:rPr>
+          <w:sz w:val="20"/>
+          <w:szCs w:val="20"/>
+        </w:rPr>
+        <w:t>JulgamentoPrisioneiroTeste</w:t>
+      </w:r>
+      <w:proofErr w:type="spellEnd"/>
+      <w:r>
+        <w:rPr>
+          <w:sz w:val="20"/>
+          <w:szCs w:val="20"/>
+        </w:rPr>
+        <w:t xml:space="preserve"> {</w:t>
+      </w:r>
+    </w:p>
+    <w:p>
+      <w:pPr>
+        <w:spacing w:after="0" w:line="240" w:lineRule="auto"/>
+        <w:rPr>
+          <w:sz w:val="20"/>
+          <w:szCs w:val="20"/>
+        </w:rPr>
+      </w:pPr>
+    </w:p>
+    <w:p>
+      <w:pPr>
+        <w:spacing w:after="0" w:line="240" w:lineRule="auto"/>
+        <w:rPr>
+          <w:sz w:val="20"/>
+          <w:szCs w:val="20"/>
+        </w:rPr>
+      </w:pPr>
+      <w:r>
+        <w:rPr>
+          <w:sz w:val="20"/>
+          <w:szCs w:val="20"/>
+        </w:rPr>
+        <w:tab/>
+        <w:t>@Test</w:t>
+      </w:r>
+    </w:p>
+    <w:p>
+      <w:pPr>
+        <w:spacing w:after="0" w:line="240" w:lineRule="auto"/>
+        <w:rPr>
+          <w:sz w:val="20"/>
+          <w:szCs w:val="20"/>
+        </w:rPr>
+      </w:pPr>
+      <w:r>
+        <w:rPr>
+          <w:sz w:val="20"/>
+          <w:szCs w:val="20"/>
+        </w:rPr>
+        <w:tab/>
+        <w:t xml:space="preserve">void </w:t>
+      </w:r>
+      <w:proofErr w:type="spellStart"/>
+      <w:proofErr w:type="gramStart"/>
+      <w:r>
+        <w:rPr>
+          <w:sz w:val="20"/>
+          <w:szCs w:val="20"/>
+        </w:rPr>
+        <w:t>testCalculaPena</w:t>
+      </w:r>
+      <w:proofErr w:type="spellEnd"/>
+      <w:r>
+        <w:rPr>
+          <w:sz w:val="20"/>
+          <w:szCs w:val="20"/>
+        </w:rPr>
+        <w:t>(</w:t>
+      </w:r>
+      <w:proofErr w:type="gramEnd"/>
+      <w:r>
+        <w:rPr>
+          <w:sz w:val="20"/>
+          <w:szCs w:val="20"/>
+        </w:rPr>
+        <w:t>) {</w:t>
+      </w:r>
+    </w:p>
+    <w:p>
+      <w:pPr>
+        <w:spacing w:after="0" w:line="240" w:lineRule="auto"/>
+        <w:rPr>
+          <w:sz w:val="20"/>
+          <w:szCs w:val="20"/>
+        </w:rPr>
+      </w:pPr>
+      <w:r>
+        <w:rPr>
+          <w:sz w:val="20"/>
+          <w:szCs w:val="20"/>
+        </w:rPr>
+        <w:tab/>
+      </w:r>
+      <w:r>
+        <w:rPr>
+          <w:sz w:val="20"/>
+          <w:szCs w:val="20"/>
+        </w:rPr>
+        <w:tab/>
+      </w:r>
+      <w:proofErr w:type="gramStart"/>
+      <w:r>
+        <w:rPr>
+          <w:sz w:val="20"/>
+          <w:szCs w:val="20"/>
+        </w:rPr>
+        <w:t>fail(</w:t>
+      </w:r>
+      <w:proofErr w:type="gramEnd"/>
+      <w:r>
+        <w:rPr>
+          <w:sz w:val="20"/>
+          <w:szCs w:val="20"/>
+        </w:rPr>
+        <w:t>"Not yet implemented");</w:t>
+      </w:r>
+    </w:p>
+    <w:p>
+      <w:pPr>
+        <w:spacing w:after="0" w:line="240" w:lineRule="auto"/>
+        <w:rPr>
+          <w:sz w:val="20"/>
+          <w:szCs w:val="20"/>
+        </w:rPr>
+      </w:pPr>
+      <w:r>
+        <w:rPr>
+          <w:sz w:val="20"/>
+          <w:szCs w:val="20"/>
+        </w:rPr>
+        <w:tab/>
+        <w:t>}</w:t>
+      </w:r>
+    </w:p>
+    <w:p>
+      <w:pPr>
+        <w:spacing w:after="0" w:line="240" w:lineRule="auto"/>
+        <w:rPr>
+          <w:sz w:val="20"/>
+          <w:szCs w:val="20"/>
+        </w:rPr>
+      </w:pPr>
+    </w:p>
+    <w:p>
+      <w:pPr>
+        <w:spacing w:after="0" w:line="240" w:lineRule="auto"/>
+        <w:rPr>
+          <w:sz w:val="20"/>
+          <w:szCs w:val="20"/>
+        </w:rPr>
+      </w:pPr>
+      <w:r>
+        <w:rPr>
+          <w:sz w:val="20"/>
+          <w:szCs w:val="20"/>
+        </w:rPr>
+        <w:t>}</w:t>
       </w:r>
     </w:p>
     <w:p>
@@ -111,8 +362,101 @@
     </w:p>
     <w:p>
       <w:r>
-        <w:t>-</w:t>
-      </w:r>
+        <w:t xml:space="preserve">RUN 1: </w:t>
+      </w:r>
+      <w:proofErr w:type="spellStart"/>
+      <w:r>
+        <w:t>erros</w:t>
+      </w:r>
+      <w:proofErr w:type="spellEnd"/>
+      <w:r>
+        <w:t xml:space="preserve"> </w:t>
+      </w:r>
+      <w:proofErr w:type="spellStart"/>
+      <w:r>
+        <w:t>encontrados</w:t>
+      </w:r>
+      <w:proofErr w:type="spellEnd"/>
+    </w:p>
+    <w:p>
+      <w:proofErr w:type="gramStart"/>
+      <w:r>
+        <w:rPr>
+          <w:rFonts w:ascii="Consolas" w:hAnsi="Consolas" w:cs="Consolas"/>
+          <w:color w:val="000000"/>
+          <w:sz w:val="20"/>
+          <w:szCs w:val="20"/>
+          <w:lang w:val="pt-BR"/>
+        </w:rPr>
+        <w:t>org.opentest4j.AssertionFailedError</w:t>
+      </w:r>
+      <w:proofErr w:type="gramEnd"/>
+      <w:r>
+        <w:rPr>
+          <w:rFonts w:ascii="Consolas" w:hAnsi="Consolas" w:cs="Consolas"/>
+          <w:color w:val="000000"/>
+          <w:sz w:val="20"/>
+          <w:szCs w:val="20"/>
+          <w:lang w:val="pt-BR"/>
+        </w:rPr>
+        <w:t xml:space="preserve">: </w:t>
+      </w:r>
+      <w:proofErr w:type="spellStart"/>
+      <w:r>
+        <w:rPr>
+          <w:rFonts w:ascii="Consolas" w:hAnsi="Consolas" w:cs="Consolas"/>
+          <w:color w:val="000000"/>
+          <w:sz w:val="20"/>
+          <w:szCs w:val="20"/>
+          <w:lang w:val="pt-BR"/>
+        </w:rPr>
+        <w:t>Not</w:t>
+      </w:r>
+      <w:proofErr w:type="spellEnd"/>
+      <w:r>
+        <w:rPr>
+          <w:rFonts w:ascii="Consolas" w:hAnsi="Consolas" w:cs="Consolas"/>
+          <w:color w:val="000000"/>
+          <w:sz w:val="20"/>
+          <w:szCs w:val="20"/>
+          <w:lang w:val="pt-BR"/>
+        </w:rPr>
+        <w:t xml:space="preserve"> </w:t>
+      </w:r>
+      <w:proofErr w:type="spellStart"/>
+      <w:r>
+        <w:rPr>
+          <w:rFonts w:ascii="Consolas" w:hAnsi="Consolas" w:cs="Consolas"/>
+          <w:color w:val="000000"/>
+          <w:sz w:val="20"/>
+          <w:szCs w:val="20"/>
+          <w:lang w:val="pt-BR"/>
+        </w:rPr>
+        <w:t>yet</w:t>
+      </w:r>
+      <w:proofErr w:type="spellEnd"/>
+      <w:r>
+        <w:rPr>
+          <w:rFonts w:ascii="Consolas" w:hAnsi="Consolas" w:cs="Consolas"/>
+          <w:color w:val="000000"/>
+          <w:sz w:val="20"/>
+          <w:szCs w:val="20"/>
+          <w:lang w:val="pt-BR"/>
+        </w:rPr>
+        <w:t xml:space="preserve"> </w:t>
+      </w:r>
+      <w:proofErr w:type="spellStart"/>
+      <w:r>
+        <w:rPr>
+          <w:rFonts w:ascii="Consolas" w:hAnsi="Consolas" w:cs="Consolas"/>
+          <w:color w:val="000000"/>
+          <w:sz w:val="20"/>
+          <w:szCs w:val="20"/>
+          <w:lang w:val="pt-BR"/>
+        </w:rPr>
+        <w:t>implemented</w:t>
+      </w:r>
+      <w:proofErr w:type="spellEnd"/>
     </w:p>
     <w:p/>
     <w:p>
@@ -140,14 +484,17 @@
       <w:proofErr w:type="spellEnd"/>
     </w:p>
     <w:p>
-      <w:r>
-        <w:t>-</w:t>
-      </w:r>
-    </w:p>
-    <w:p>
+      <w:pPr>
+        <w:pStyle w:val="PargrafodaLista"/>
+        <w:numPr>
+          <w:ilvl w:val="0"/>
+          <w:numId w:val="5"/>
+        </w:numPr>
+      </w:pPr>
       <w:bookmarkStart w:id="0" w:name="_GoBack"/>
       <w:bookmarkEnd w:id="0"/>
     </w:p>
+    <w:p/>
     <w:sectPr>
       <w:pgSz w:w="11906" w:h="16838"/>
       <w:pgMar w:top="1417" w:right="1701" w:bottom="1417" w:left="1701" w:header="708" w:footer="708" w:gutter="0"/>
@@ -274,6 +621,345 @@
     </w:lvl>
   </w:abstractNum>
   <w:abstractNum w:abstractNumId="1" w15:restartNumberingAfterBreak="0">
+    <w:nsid w:val="14A1193B"/>
+    <w:multiLevelType w:val="hybridMultilevel"/>
+    <w:tmpl w:val="796A6D0A"/>
+    <w:lvl w:ilvl="0" w:tplc="1778D650">
+      <w:start w:val="1"/>
+      <w:numFmt w:val="bullet"/>
+      <w:lvlText w:val="-"/>
+      <w:lvlJc w:val="left"/>
+      <w:pPr>
+        <w:ind w:left="720" w:hanging="360"/>
+      </w:pPr>
+      <w:rPr>
+        <w:rFonts w:ascii="Calibri" w:eastAsiaTheme="minorHAnsi" w:hAnsi="Calibri" w:cs="Calibri" w:hint="default"/>
+      </w:rPr>
+    </w:lvl>
+    <w:lvl w:ilvl="1" w:tplc="04160003" w:tentative="1">
+      <w:start w:val="1"/>
+      <w:numFmt w:val="bullet"/>
+      <w:lvlText w:val="o"/>
+      <w:lvlJc w:val="left"/>
+      <w:pPr>
+        <w:ind w:left="1440" w:hanging="360"/>
+      </w:pPr>
+      <w:rPr>
+        <w:rFonts w:ascii="Courier New" w:hAnsi="Courier New" w:cs="Courier New" w:hint="default"/>
+      </w:rPr>
+    </w:lvl>
+    <w:lvl w:ilvl="2" w:tplc="04160005" w:tentative="1">
+      <w:start w:val="1"/>
+      <w:numFmt w:val="bullet"/>
+      <w:lvlText w:val=""/>
+      <w:lvlJc w:val="left"/>
+      <w:pPr>
+        <w:ind w:left="2160" w:hanging="360"/>
+      </w:pPr>
+      <w:rPr>
+        <w:rFonts w:ascii="Wingdings" w:hAnsi="Wingdings" w:hint="default"/>
+      </w:rPr>
+    </w:lvl>
+    <w:lvl w:ilvl="3" w:tplc="04160001" w:tentative="1">
+      <w:start w:val="1"/>
+      <w:numFmt w:val="bullet"/>
+      <w:lvlText w:val=""/>
+      <w:lvlJc w:val="left"/>
+      <w:pPr>
+        <w:ind w:left="2880" w:hanging="360"/>
+      </w:pPr>
+      <w:rPr>
+        <w:rFonts w:ascii="Symbol" w:hAnsi="Symbol" w:hint="default"/>
+      </w:rPr>
+    </w:lvl>
+    <w:lvl w:ilvl="4" w:tplc="04160003" w:tentative="1">
+      <w:start w:val="1"/>
+      <w:numFmt w:val="bullet"/>
+      <w:lvlText w:val="o"/>
+      <w:lvlJc w:val="left"/>
+      <w:pPr>
+        <w:ind w:left="3600" w:hanging="360"/>
+      </w:pPr>
+      <w:rPr>
+        <w:rFonts w:ascii="Courier New" w:hAnsi="Courier New" w:cs="Courier New" w:hint="default"/>
+      </w:rPr>
+    </w:lvl>
+    <w:lvl w:ilvl="5" w:tplc="04160005" w:tentative="1">
+      <w:start w:val="1"/>
+      <w:numFmt w:val="bullet"/>
+      <w:lvlText w:val=""/>
+      <w:lvlJc w:val="left"/>
+      <w:pPr>
+        <w:ind w:left="4320" w:hanging="360"/>
+      </w:pPr>
+      <w:rPr>
+        <w:rFonts w:ascii="Wingdings" w:hAnsi="Wingdings" w:hint="default"/>
+      </w:rPr>
+    </w:lvl>
+    <w:lvl w:ilvl="6" w:tplc="04160001" w:tentative="1">
+      <w:start w:val="1"/>
+      <w:numFmt w:val="bullet"/>
+      <w:lvlText w:val=""/>
+      <w:lvlJc w:val="left"/>
+      <w:pPr>
+        <w:ind w:left="5040" w:hanging="360"/>
+      </w:pPr>
+      <w:rPr>
+        <w:rFonts w:ascii="Symbol" w:hAnsi="Symbol" w:hint="default"/>
+      </w:rPr>
+    </w:lvl>
+    <w:lvl w:ilvl="7" w:tplc="04160003" w:tentative="1">
+      <w:start w:val="1"/>
+      <w:numFmt w:val="bullet"/>
+      <w:lvlText w:val="o"/>
+      <w:lvlJc w:val="left"/>
+      <w:pPr>
+        <w:ind w:left="5760" w:hanging="360"/>
+      </w:pPr>
+      <w:rPr>
+        <w:rFonts w:ascii="Courier New" w:hAnsi="Courier New" w:cs="Courier New" w:hint="default"/>
+      </w:rPr>
+    </w:lvl>
+    <w:lvl w:ilvl="8" w:tplc="04160005" w:tentative="1">
+      <w:start w:val="1"/>
+      <w:numFmt w:val="bullet"/>
+      <w:lvlText w:val=""/>
+      <w:lvlJc w:val="left"/>
+      <w:pPr>
+        <w:ind w:left="6480" w:hanging="360"/>
+      </w:pPr>
+      <w:rPr>
+        <w:rFonts w:ascii="Wingdings" w:hAnsi="Wingdings" w:hint="default"/>
+      </w:rPr>
+    </w:lvl>
+  </w:abstractNum>
+  <w:abstractNum w:abstractNumId="2" w15:restartNumberingAfterBreak="0">
+    <w:nsid w:val="37905BFD"/>
+    <w:multiLevelType w:val="hybridMultilevel"/>
+    <w:tmpl w:val="5FA4A118"/>
+    <w:lvl w:ilvl="0" w:tplc="2A22E658">
+      <w:start w:val="1"/>
+      <w:numFmt w:val="bullet"/>
+      <w:lvlText w:val="-"/>
+      <w:lvlJc w:val="left"/>
+      <w:pPr>
+        <w:ind w:left="720" w:hanging="360"/>
+      </w:pPr>
+      <w:rPr>
+        <w:rFonts w:ascii="Calibri" w:eastAsiaTheme="minorHAnsi" w:hAnsi="Calibri" w:cs="Calibri" w:hint="default"/>
+      </w:rPr>
+    </w:lvl>
+    <w:lvl w:ilvl="1" w:tplc="04160003" w:tentative="1">
+      <w:start w:val="1"/>
+      <w:numFmt w:val="bullet"/>
+      <w:lvlText w:val="o"/>
+      <w:lvlJc w:val="left"/>
+      <w:pPr>
+        <w:ind w:left="1440" w:hanging="360"/>
+      </w:pPr>
+      <w:rPr>
+        <w:rFonts w:ascii="Courier New" w:hAnsi="Courier New" w:cs="Courier New" w:hint="default"/>
+      </w:rPr>
+    </w:lvl>
+    <w:lvl w:ilvl="2" w:tplc="04160005" w:tentative="1">
+      <w:start w:val="1"/>
+      <w:numFmt w:val="bullet"/>
+      <w:lvlText w:val=""/>
+      <w:lvlJc w:val="left"/>
+      <w:pPr>
+        <w:ind w:left="2160" w:hanging="360"/>
+      </w:pPr>
+      <w:rPr>
+        <w:rFonts w:ascii="Wingdings" w:hAnsi="Wingdings" w:hint="default"/>
+      </w:rPr>
+    </w:lvl>
+    <w:lvl w:ilvl="3" w:tplc="04160001" w:tentative="1">
+      <w:start w:val="1"/>
+      <w:numFmt w:val="bullet"/>
+      <w:lvlText w:val=""/>
+      <w:lvlJc w:val="left"/>
+      <w:pPr>
+        <w:ind w:left="2880" w:hanging="360"/>
+      </w:pPr>
+      <w:rPr>
+        <w:rFonts w:ascii="Symbol" w:hAnsi="Symbol" w:hint="default"/>
+      </w:rPr>
+    </w:lvl>
+    <w:lvl w:ilvl="4" w:tplc="04160003" w:tentative="1">
+      <w:start w:val="1"/>
+      <w:numFmt w:val="bullet"/>
+      <w:lvlText w:val="o"/>
+      <w:lvlJc w:val="left"/>
+      <w:pPr>
+        <w:ind w:left="3600" w:hanging="360"/>
+      </w:pPr>
+      <w:rPr>
+        <w:rFonts w:ascii="Courier New" w:hAnsi="Courier New" w:cs="Courier New" w:hint="default"/>
+      </w:rPr>
+    </w:lvl>
+    <w:lvl w:ilvl="5" w:tplc="04160005" w:tentative="1">
+      <w:start w:val="1"/>
+      <w:numFmt w:val="bullet"/>
+      <w:lvlText w:val=""/>
+      <w:lvlJc w:val="left"/>
+      <w:pPr>
+        <w:ind w:left="4320" w:hanging="360"/>
+      </w:pPr>
+      <w:rPr>
+        <w:rFonts w:ascii="Wingdings" w:hAnsi="Wingdings" w:hint="default"/>
+      </w:rPr>
+    </w:lvl>
+    <w:lvl w:ilvl="6" w:tplc="04160001" w:tentative="1">
+      <w:start w:val="1"/>
+      <w:numFmt w:val="bullet"/>
+      <w:lvlText w:val=""/>
+      <w:lvlJc w:val="left"/>
+      <w:pPr>
+        <w:ind w:left="5040" w:hanging="360"/>
+      </w:pPr>
+      <w:rPr>
+        <w:rFonts w:ascii="Symbol" w:hAnsi="Symbol" w:hint="default"/>
+      </w:rPr>
+    </w:lvl>
+    <w:lvl w:ilvl="7" w:tplc="04160003" w:tentative="1">
+      <w:start w:val="1"/>
+      <w:numFmt w:val="bullet"/>
+      <w:lvlText w:val="o"/>
+      <w:lvlJc w:val="left"/>
+      <w:pPr>
+        <w:ind w:left="5760" w:hanging="360"/>
+      </w:pPr>
+      <w:rPr>
+        <w:rFonts w:ascii="Courier New" w:hAnsi="Courier New" w:cs="Courier New" w:hint="default"/>
+      </w:rPr>
+    </w:lvl>
+    <w:lvl w:ilvl="8" w:tplc="04160005" w:tentative="1">
+      <w:start w:val="1"/>
+      <w:numFmt w:val="bullet"/>
+      <w:lvlText w:val=""/>
+      <w:lvlJc w:val="left"/>
+      <w:pPr>
+        <w:ind w:left="6480" w:hanging="360"/>
+      </w:pPr>
+      <w:rPr>
+        <w:rFonts w:ascii="Wingdings" w:hAnsi="Wingdings" w:hint="default"/>
+      </w:rPr>
+    </w:lvl>
+  </w:abstractNum>
+  <w:abstractNum w:abstractNumId="3" w15:restartNumberingAfterBreak="0">
+    <w:nsid w:val="6BEE4F89"/>
+    <w:multiLevelType w:val="hybridMultilevel"/>
+    <w:tmpl w:val="FFCE2D84"/>
+    <w:lvl w:ilvl="0" w:tplc="80B66B32">
+      <w:start w:val="1"/>
+      <w:numFmt w:val="bullet"/>
+      <w:lvlText w:val="-"/>
+      <w:lvlJc w:val="left"/>
+      <w:pPr>
+        <w:ind w:left="720" w:hanging="360"/>
+      </w:pPr>
+      <w:rPr>
+        <w:rFonts w:ascii="Calibri" w:eastAsiaTheme="minorHAnsi" w:hAnsi="Calibri" w:cs="Calibri" w:hint="default"/>
+      </w:rPr>
+    </w:lvl>
+    <w:lvl w:ilvl="1" w:tplc="04160003" w:tentative="1">
+      <w:start w:val="1"/>
+      <w:numFmt w:val="bullet"/>
+      <w:lvlText w:val="o"/>
+      <w:lvlJc w:val="left"/>
+      <w:pPr>
+        <w:ind w:left="1440" w:hanging="360"/>
+      </w:pPr>
+      <w:rPr>
+        <w:rFonts w:ascii="Courier New" w:hAnsi="Courier New" w:cs="Courier New" w:hint="default"/>
+      </w:rPr>
+    </w:lvl>
+    <w:lvl w:ilvl="2" w:tplc="04160005" w:tentative="1">
+      <w:start w:val="1"/>
+      <w:numFmt w:val="bullet"/>
+      <w:lvlText w:val=""/>
+      <w:lvlJc w:val="left"/>
+      <w:pPr>
+        <w:ind w:left="2160" w:hanging="360"/>
+      </w:pPr>
+      <w:rPr>
+        <w:rFonts w:ascii="Wingdings" w:hAnsi="Wingdings" w:hint="default"/>
+      </w:rPr>
+    </w:lvl>
+    <w:lvl w:ilvl="3" w:tplc="04160001" w:tentative="1">
+      <w:start w:val="1"/>
+      <w:numFmt w:val="bullet"/>
+      <w:lvlText w:val=""/>
+      <w:lvlJc w:val="left"/>
+      <w:pPr>
+        <w:ind w:left="2880" w:hanging="360"/>
+      </w:pPr>
+      <w:rPr>
+        <w:rFonts w:ascii="Symbol" w:hAnsi="Symbol" w:hint="default"/>
+      </w:rPr>
+    </w:lvl>
+    <w:lvl w:ilvl="4" w:tplc="04160003" w:tentative="1">
+      <w:start w:val="1"/>
+      <w:numFmt w:val="bullet"/>
+      <w:lvlText w:val="o"/>
+      <w:lvlJc w:val="left"/>
+      <w:pPr>
+        <w:ind w:left="3600" w:hanging="360"/>
+      </w:pPr>
+      <w:rPr>
+        <w:rFonts w:ascii="Courier New" w:hAnsi="Courier New" w:cs="Courier New" w:hint="default"/>
+      </w:rPr>
+    </w:lvl>
+    <w:lvl w:ilvl="5" w:tplc="04160005" w:tentative="1">
+      <w:start w:val="1"/>
+      <w:numFmt w:val="bullet"/>
+      <w:lvlText w:val=""/>
+      <w:lvlJc w:val="left"/>
+      <w:pPr>
+        <w:ind w:left="4320" w:hanging="360"/>
+      </w:pPr>
+      <w:rPr>
+        <w:rFonts w:ascii="Wingdings" w:hAnsi="Wingdings" w:hint="default"/>
+      </w:rPr>
+    </w:lvl>
+    <w:lvl w:ilvl="6" w:tplc="04160001" w:tentative="1">
+      <w:start w:val="1"/>
+      <w:numFmt w:val="bullet"/>
+      <w:lvlText w:val=""/>
+      <w:lvlJc w:val="left"/>
+      <w:pPr>
+        <w:ind w:left="5040" w:hanging="360"/>
+      </w:pPr>
+      <w:rPr>
+        <w:rFonts w:ascii="Symbol" w:hAnsi="Symbol" w:hint="default"/>
+      </w:rPr>
+    </w:lvl>
+    <w:lvl w:ilvl="7" w:tplc="04160003" w:tentative="1">
+      <w:start w:val="1"/>
+      <w:numFmt w:val="bullet"/>
+      <w:lvlText w:val="o"/>
+      <w:lvlJc w:val="left"/>
+      <w:pPr>
+        <w:ind w:left="5760" w:hanging="360"/>
+      </w:pPr>
+      <w:rPr>
+        <w:rFonts w:ascii="Courier New" w:hAnsi="Courier New" w:cs="Courier New" w:hint="default"/>
+      </w:rPr>
+    </w:lvl>
+    <w:lvl w:ilvl="8" w:tplc="04160005" w:tentative="1">
+      <w:start w:val="1"/>
+      <w:numFmt w:val="bullet"/>
+      <w:lvlText w:val=""/>
+      <w:lvlJc w:val="left"/>
+      <w:pPr>
+        <w:ind w:left="6480" w:hanging="360"/>
+      </w:pPr>
+      <w:rPr>
+        <w:rFonts w:ascii="Wingdings" w:hAnsi="Wingdings" w:hint="default"/>
+      </w:rPr>
+    </w:lvl>
+  </w:abstractNum>
+  <w:abstractNum w:abstractNumId="4" w15:restartNumberingAfterBreak="0">
     <w:nsid w:val="71B04DB4"/>
     <w:multiLevelType w:val="hybridMultilevel"/>
     <w:tmpl w:val="29EA8520"/>
@@ -363,10 +1049,19 @@
     </w:lvl>
   </w:abstractNum>
   <w:num w:numId="1">
-    <w:abstractNumId w:val="1"/>
+    <w:abstractNumId w:val="4"/>
   </w:num>
   <w:num w:numId="2">
     <w:abstractNumId w:val="0"/>
+  </w:num>
+  <w:num w:numId="3">
+    <w:abstractNumId w:val="3"/>
+  </w:num>
+  <w:num w:numId="4">
+    <w:abstractNumId w:val="1"/>
+  </w:num>
+  <w:num w:numId="5">
+    <w:abstractNumId w:val="2"/>
   </w:num>
 </w:numbering>
 </file>

</xml_diff>

<commit_message>
criação da classe junit de teste
- adicao de relatorio de teste
- adição de modificação no codigo da classe de objeto
</commit_message>
<xml_diff>
--- a/Teste/relatorio-de-teste.docx
+++ b/Teste/relatorio-de-teste.docx
@@ -71,68 +71,260 @@
     </w:p>
     <w:p>
       <w:pPr>
+        <w:autoSpaceDE w:val="0"/>
+        <w:autoSpaceDN w:val="0"/>
+        <w:adjustRightInd w:val="0"/>
         <w:spacing w:after="0" w:line="240" w:lineRule="auto"/>
         <w:rPr>
-          <w:sz w:val="20"/>
-          <w:szCs w:val="20"/>
-        </w:rPr>
-      </w:pPr>
-      <w:r>
-        <w:rPr>
-          <w:sz w:val="20"/>
-          <w:szCs w:val="20"/>
-        </w:rPr>
-        <w:t xml:space="preserve">import static </w:t>
+          <w:rFonts w:ascii="Consolas" w:hAnsi="Consolas" w:cs="Consolas"/>
+          <w:sz w:val="20"/>
+          <w:szCs w:val="20"/>
+          <w:lang w:val="pt-BR"/>
+        </w:rPr>
+      </w:pPr>
+      <w:proofErr w:type="spellStart"/>
+      <w:r>
+        <w:rPr>
+          <w:rFonts w:ascii="Consolas" w:hAnsi="Consolas" w:cs="Consolas"/>
+          <w:b/>
+          <w:bCs/>
+          <w:color w:val="7F0055"/>
+          <w:sz w:val="20"/>
+          <w:szCs w:val="20"/>
+          <w:lang w:val="pt-BR"/>
+        </w:rPr>
+        <w:t>import</w:t>
+      </w:r>
+      <w:proofErr w:type="spellEnd"/>
+      <w:r>
+        <w:rPr>
+          <w:rFonts w:ascii="Consolas" w:hAnsi="Consolas" w:cs="Consolas"/>
+          <w:color w:val="000000"/>
+          <w:sz w:val="20"/>
+          <w:szCs w:val="20"/>
+          <w:lang w:val="pt-BR"/>
+        </w:rPr>
+        <w:t xml:space="preserve"> </w:t>
+      </w:r>
+      <w:proofErr w:type="spellStart"/>
+      <w:r>
+        <w:rPr>
+          <w:rFonts w:ascii="Consolas" w:hAnsi="Consolas" w:cs="Consolas"/>
+          <w:b/>
+          <w:bCs/>
+          <w:color w:val="7F0055"/>
+          <w:sz w:val="20"/>
+          <w:szCs w:val="20"/>
+          <w:lang w:val="pt-BR"/>
+        </w:rPr>
+        <w:t>static</w:t>
+      </w:r>
+      <w:proofErr w:type="spellEnd"/>
+      <w:r>
+        <w:rPr>
+          <w:rFonts w:ascii="Consolas" w:hAnsi="Consolas" w:cs="Consolas"/>
+          <w:color w:val="000000"/>
+          <w:sz w:val="20"/>
+          <w:szCs w:val="20"/>
+          <w:lang w:val="pt-BR"/>
+        </w:rPr>
+        <w:t xml:space="preserve"> </w:t>
       </w:r>
       <w:proofErr w:type="spellStart"/>
       <w:proofErr w:type="gramStart"/>
       <w:r>
         <w:rPr>
-          <w:sz w:val="20"/>
-          <w:szCs w:val="20"/>
-        </w:rPr>
-        <w:t>org.junit.jupiter.api.Assertions</w:t>
+          <w:rFonts w:ascii="Consolas" w:hAnsi="Consolas" w:cs="Consolas"/>
+          <w:color w:val="000000"/>
+          <w:sz w:val="20"/>
+          <w:szCs w:val="20"/>
+          <w:lang w:val="pt-BR"/>
+        </w:rPr>
+        <w:t>org.junit.jupiter.api.Assertions.</w:t>
+      </w:r>
+      <w:r>
+        <w:rPr>
+          <w:rFonts w:ascii="Consolas" w:hAnsi="Consolas" w:cs="Consolas"/>
+          <w:i/>
+          <w:iCs/>
+          <w:color w:val="000000"/>
+          <w:sz w:val="20"/>
+          <w:szCs w:val="20"/>
+          <w:lang w:val="pt-BR"/>
+        </w:rPr>
+        <w:t>assertEquals</w:t>
       </w:r>
       <w:proofErr w:type="spellEnd"/>
       <w:proofErr w:type="gramEnd"/>
       <w:r>
         <w:rPr>
-          <w:sz w:val="20"/>
-          <w:szCs w:val="20"/>
-        </w:rPr>
-        <w:t>.*;</w:t>
-      </w:r>
-    </w:p>
-    <w:p>
-      <w:pPr>
+          <w:rFonts w:ascii="Consolas" w:hAnsi="Consolas" w:cs="Consolas"/>
+          <w:color w:val="000000"/>
+          <w:sz w:val="20"/>
+          <w:szCs w:val="20"/>
+          <w:lang w:val="pt-BR"/>
+        </w:rPr>
+        <w:t>;</w:t>
+      </w:r>
+    </w:p>
+    <w:p>
+      <w:pPr>
+        <w:autoSpaceDE w:val="0"/>
+        <w:autoSpaceDN w:val="0"/>
+        <w:adjustRightInd w:val="0"/>
         <w:spacing w:after="0" w:line="240" w:lineRule="auto"/>
         <w:rPr>
-          <w:sz w:val="20"/>
-          <w:szCs w:val="20"/>
-        </w:rPr>
-      </w:pPr>
-    </w:p>
-    <w:p>
-      <w:pPr>
+          <w:rFonts w:ascii="Consolas" w:hAnsi="Consolas" w:cs="Consolas"/>
+          <w:sz w:val="20"/>
+          <w:szCs w:val="20"/>
+          <w:lang w:val="pt-BR"/>
+        </w:rPr>
+      </w:pPr>
+      <w:proofErr w:type="spellStart"/>
+      <w:r>
+        <w:rPr>
+          <w:rFonts w:ascii="Consolas" w:hAnsi="Consolas" w:cs="Consolas"/>
+          <w:b/>
+          <w:bCs/>
+          <w:color w:val="7F0055"/>
+          <w:sz w:val="20"/>
+          <w:szCs w:val="20"/>
+          <w:lang w:val="pt-BR"/>
+        </w:rPr>
+        <w:t>import</w:t>
+      </w:r>
+      <w:proofErr w:type="spellEnd"/>
+      <w:r>
+        <w:rPr>
+          <w:rFonts w:ascii="Consolas" w:hAnsi="Consolas" w:cs="Consolas"/>
+          <w:color w:val="000000"/>
+          <w:sz w:val="20"/>
+          <w:szCs w:val="20"/>
+          <w:lang w:val="pt-BR"/>
+        </w:rPr>
+        <w:t xml:space="preserve"> </w:t>
+      </w:r>
+      <w:proofErr w:type="spellStart"/>
+      <w:r>
+        <w:rPr>
+          <w:rFonts w:ascii="Consolas" w:hAnsi="Consolas" w:cs="Consolas"/>
+          <w:b/>
+          <w:bCs/>
+          <w:color w:val="7F0055"/>
+          <w:sz w:val="20"/>
+          <w:szCs w:val="20"/>
+          <w:lang w:val="pt-BR"/>
+        </w:rPr>
+        <w:t>static</w:t>
+      </w:r>
+      <w:proofErr w:type="spellEnd"/>
+      <w:r>
+        <w:rPr>
+          <w:rFonts w:ascii="Consolas" w:hAnsi="Consolas" w:cs="Consolas"/>
+          <w:color w:val="000000"/>
+          <w:sz w:val="20"/>
+          <w:szCs w:val="20"/>
+          <w:lang w:val="pt-BR"/>
+        </w:rPr>
+        <w:t xml:space="preserve"> </w:t>
+      </w:r>
+      <w:proofErr w:type="spellStart"/>
+      <w:proofErr w:type="gramStart"/>
+      <w:r>
+        <w:rPr>
+          <w:rFonts w:ascii="Consolas" w:hAnsi="Consolas" w:cs="Consolas"/>
+          <w:color w:val="000000"/>
+          <w:sz w:val="20"/>
+          <w:szCs w:val="20"/>
+          <w:lang w:val="pt-BR"/>
+        </w:rPr>
+        <w:t>org.junit.jupiter.api.Assertions.</w:t>
+      </w:r>
+      <w:r>
+        <w:rPr>
+          <w:rFonts w:ascii="Consolas" w:hAnsi="Consolas" w:cs="Consolas"/>
+          <w:i/>
+          <w:iCs/>
+          <w:color w:val="000000"/>
+          <w:sz w:val="20"/>
+          <w:szCs w:val="20"/>
+          <w:lang w:val="pt-BR"/>
+        </w:rPr>
+        <w:t>assertNotNull</w:t>
+      </w:r>
+      <w:proofErr w:type="spellEnd"/>
+      <w:proofErr w:type="gramEnd"/>
+      <w:r>
+        <w:rPr>
+          <w:rFonts w:ascii="Consolas" w:hAnsi="Consolas" w:cs="Consolas"/>
+          <w:color w:val="000000"/>
+          <w:sz w:val="20"/>
+          <w:szCs w:val="20"/>
+          <w:lang w:val="pt-BR"/>
+        </w:rPr>
+        <w:t>;</w:t>
+      </w:r>
+    </w:p>
+    <w:p>
+      <w:pPr>
+        <w:autoSpaceDE w:val="0"/>
+        <w:autoSpaceDN w:val="0"/>
+        <w:adjustRightInd w:val="0"/>
         <w:spacing w:after="0" w:line="240" w:lineRule="auto"/>
         <w:rPr>
-          <w:sz w:val="20"/>
-          <w:szCs w:val="20"/>
-        </w:rPr>
-      </w:pPr>
-      <w:r>
-        <w:rPr>
-          <w:sz w:val="20"/>
-          <w:szCs w:val="20"/>
-        </w:rPr>
-        <w:t xml:space="preserve">import </w:t>
+          <w:rFonts w:ascii="Consolas" w:hAnsi="Consolas" w:cs="Consolas"/>
+          <w:sz w:val="20"/>
+          <w:szCs w:val="20"/>
+          <w:lang w:val="pt-BR"/>
+        </w:rPr>
+      </w:pPr>
+    </w:p>
+    <w:p>
+      <w:pPr>
+        <w:autoSpaceDE w:val="0"/>
+        <w:autoSpaceDN w:val="0"/>
+        <w:adjustRightInd w:val="0"/>
+        <w:spacing w:after="0" w:line="240" w:lineRule="auto"/>
+        <w:rPr>
+          <w:rFonts w:ascii="Consolas" w:hAnsi="Consolas" w:cs="Consolas"/>
+          <w:sz w:val="20"/>
+          <w:szCs w:val="20"/>
+          <w:lang w:val="pt-BR"/>
+        </w:rPr>
+      </w:pPr>
+      <w:proofErr w:type="spellStart"/>
+      <w:r>
+        <w:rPr>
+          <w:rFonts w:ascii="Consolas" w:hAnsi="Consolas" w:cs="Consolas"/>
+          <w:b/>
+          <w:bCs/>
+          <w:color w:val="7F0055"/>
+          <w:sz w:val="20"/>
+          <w:szCs w:val="20"/>
+          <w:lang w:val="pt-BR"/>
+        </w:rPr>
+        <w:t>import</w:t>
+      </w:r>
+      <w:proofErr w:type="spellEnd"/>
+      <w:r>
+        <w:rPr>
+          <w:rFonts w:ascii="Consolas" w:hAnsi="Consolas" w:cs="Consolas"/>
+          <w:color w:val="000000"/>
+          <w:sz w:val="20"/>
+          <w:szCs w:val="20"/>
+          <w:lang w:val="pt-BR"/>
+        </w:rPr>
+        <w:t xml:space="preserve"> </w:t>
       </w:r>
       <w:proofErr w:type="spellStart"/>
       <w:proofErr w:type="gramStart"/>
       <w:r>
         <w:rPr>
-          <w:sz w:val="20"/>
-          <w:szCs w:val="20"/>
+          <w:rFonts w:ascii="Consolas" w:hAnsi="Consolas" w:cs="Consolas"/>
+          <w:color w:val="000000"/>
+          <w:sz w:val="20"/>
+          <w:szCs w:val="20"/>
+          <w:lang w:val="pt-BR"/>
         </w:rPr>
         <w:t>org.junit.jupiter.api.Test</w:t>
       </w:r>
@@ -140,172 +332,1195 @@
       <w:proofErr w:type="gramEnd"/>
       <w:r>
         <w:rPr>
-          <w:sz w:val="20"/>
-          <w:szCs w:val="20"/>
+          <w:rFonts w:ascii="Consolas" w:hAnsi="Consolas" w:cs="Consolas"/>
+          <w:color w:val="000000"/>
+          <w:sz w:val="20"/>
+          <w:szCs w:val="20"/>
+          <w:lang w:val="pt-BR"/>
         </w:rPr>
         <w:t>;</w:t>
       </w:r>
     </w:p>
     <w:p>
       <w:pPr>
+        <w:autoSpaceDE w:val="0"/>
+        <w:autoSpaceDN w:val="0"/>
+        <w:adjustRightInd w:val="0"/>
         <w:spacing w:after="0" w:line="240" w:lineRule="auto"/>
         <w:rPr>
-          <w:sz w:val="20"/>
-          <w:szCs w:val="20"/>
-        </w:rPr>
-      </w:pPr>
-    </w:p>
-    <w:p>
-      <w:pPr>
+          <w:rFonts w:ascii="Consolas" w:hAnsi="Consolas" w:cs="Consolas"/>
+          <w:sz w:val="20"/>
+          <w:szCs w:val="20"/>
+          <w:lang w:val="pt-BR"/>
+        </w:rPr>
+      </w:pPr>
+    </w:p>
+    <w:p>
+      <w:pPr>
+        <w:autoSpaceDE w:val="0"/>
+        <w:autoSpaceDN w:val="0"/>
+        <w:adjustRightInd w:val="0"/>
         <w:spacing w:after="0" w:line="240" w:lineRule="auto"/>
         <w:rPr>
-          <w:sz w:val="20"/>
-          <w:szCs w:val="20"/>
-        </w:rPr>
-      </w:pPr>
-      <w:r>
-        <w:rPr>
-          <w:sz w:val="20"/>
-          <w:szCs w:val="20"/>
-        </w:rPr>
-        <w:t xml:space="preserve">class </w:t>
-      </w:r>
-      <w:proofErr w:type="spellStart"/>
-      <w:r>
-        <w:rPr>
-          <w:sz w:val="20"/>
-          <w:szCs w:val="20"/>
+          <w:rFonts w:ascii="Consolas" w:hAnsi="Consolas" w:cs="Consolas"/>
+          <w:sz w:val="20"/>
+          <w:szCs w:val="20"/>
+          <w:lang w:val="pt-BR"/>
+        </w:rPr>
+      </w:pPr>
+      <w:proofErr w:type="spellStart"/>
+      <w:r>
+        <w:rPr>
+          <w:rFonts w:ascii="Consolas" w:hAnsi="Consolas" w:cs="Consolas"/>
+          <w:b/>
+          <w:bCs/>
+          <w:color w:val="7F0055"/>
+          <w:sz w:val="20"/>
+          <w:szCs w:val="20"/>
+          <w:lang w:val="pt-BR"/>
+        </w:rPr>
+        <w:t>class</w:t>
+      </w:r>
+      <w:proofErr w:type="spellEnd"/>
+      <w:r>
+        <w:rPr>
+          <w:rFonts w:ascii="Consolas" w:hAnsi="Consolas" w:cs="Consolas"/>
+          <w:color w:val="000000"/>
+          <w:sz w:val="20"/>
+          <w:szCs w:val="20"/>
+          <w:lang w:val="pt-BR"/>
+        </w:rPr>
+        <w:t xml:space="preserve"> </w:t>
+      </w:r>
+      <w:proofErr w:type="spellStart"/>
+      <w:r>
+        <w:rPr>
+          <w:rFonts w:ascii="Consolas" w:hAnsi="Consolas" w:cs="Consolas"/>
+          <w:color w:val="000000"/>
+          <w:sz w:val="20"/>
+          <w:szCs w:val="20"/>
+          <w:lang w:val="pt-BR"/>
         </w:rPr>
         <w:t>JulgamentoPrisioneiroTeste</w:t>
       </w:r>
       <w:proofErr w:type="spellEnd"/>
       <w:r>
         <w:rPr>
-          <w:sz w:val="20"/>
-          <w:szCs w:val="20"/>
+          <w:rFonts w:ascii="Consolas" w:hAnsi="Consolas" w:cs="Consolas"/>
+          <w:color w:val="000000"/>
+          <w:sz w:val="20"/>
+          <w:szCs w:val="20"/>
+          <w:lang w:val="pt-BR"/>
         </w:rPr>
         <w:t xml:space="preserve"> {</w:t>
       </w:r>
     </w:p>
     <w:p>
       <w:pPr>
+        <w:autoSpaceDE w:val="0"/>
+        <w:autoSpaceDN w:val="0"/>
+        <w:adjustRightInd w:val="0"/>
         <w:spacing w:after="0" w:line="240" w:lineRule="auto"/>
         <w:rPr>
-          <w:sz w:val="20"/>
-          <w:szCs w:val="20"/>
-        </w:rPr>
-      </w:pPr>
-    </w:p>
-    <w:p>
-      <w:pPr>
+          <w:rFonts w:ascii="Consolas" w:hAnsi="Consolas" w:cs="Consolas"/>
+          <w:sz w:val="20"/>
+          <w:szCs w:val="20"/>
+          <w:lang w:val="pt-BR"/>
+        </w:rPr>
+      </w:pPr>
+    </w:p>
+    <w:p>
+      <w:pPr>
+        <w:autoSpaceDE w:val="0"/>
+        <w:autoSpaceDN w:val="0"/>
+        <w:adjustRightInd w:val="0"/>
         <w:spacing w:after="0" w:line="240" w:lineRule="auto"/>
         <w:rPr>
-          <w:sz w:val="20"/>
-          <w:szCs w:val="20"/>
-        </w:rPr>
-      </w:pPr>
-      <w:r>
-        <w:rPr>
-          <w:sz w:val="20"/>
-          <w:szCs w:val="20"/>
+          <w:rFonts w:ascii="Consolas" w:hAnsi="Consolas" w:cs="Consolas"/>
+          <w:sz w:val="20"/>
+          <w:szCs w:val="20"/>
+          <w:lang w:val="pt-BR"/>
+        </w:rPr>
+      </w:pPr>
+      <w:r>
+        <w:rPr>
+          <w:rFonts w:ascii="Consolas" w:hAnsi="Consolas" w:cs="Consolas"/>
+          <w:color w:val="000000"/>
+          <w:sz w:val="20"/>
+          <w:szCs w:val="20"/>
+          <w:lang w:val="pt-BR"/>
         </w:rPr>
         <w:tab/>
+      </w:r>
+      <w:r>
+        <w:rPr>
+          <w:rFonts w:ascii="Consolas" w:hAnsi="Consolas" w:cs="Consolas"/>
+          <w:color w:val="646464"/>
+          <w:sz w:val="20"/>
+          <w:szCs w:val="20"/>
+          <w:lang w:val="pt-BR"/>
+        </w:rPr>
         <w:t>@Test</w:t>
       </w:r>
     </w:p>
     <w:p>
       <w:pPr>
+        <w:autoSpaceDE w:val="0"/>
+        <w:autoSpaceDN w:val="0"/>
+        <w:adjustRightInd w:val="0"/>
         <w:spacing w:after="0" w:line="240" w:lineRule="auto"/>
         <w:rPr>
-          <w:sz w:val="20"/>
-          <w:szCs w:val="20"/>
-        </w:rPr>
-      </w:pPr>
-      <w:r>
-        <w:rPr>
-          <w:sz w:val="20"/>
-          <w:szCs w:val="20"/>
+          <w:rFonts w:ascii="Consolas" w:hAnsi="Consolas" w:cs="Consolas"/>
+          <w:sz w:val="20"/>
+          <w:szCs w:val="20"/>
+          <w:lang w:val="pt-BR"/>
+        </w:rPr>
+      </w:pPr>
+      <w:r>
+        <w:rPr>
+          <w:rFonts w:ascii="Consolas" w:hAnsi="Consolas" w:cs="Consolas"/>
+          <w:color w:val="000000"/>
+          <w:sz w:val="20"/>
+          <w:szCs w:val="20"/>
+          <w:lang w:val="pt-BR"/>
         </w:rPr>
         <w:tab/>
-        <w:t xml:space="preserve">void </w:t>
+      </w:r>
+      <w:proofErr w:type="spellStart"/>
+      <w:r>
+        <w:rPr>
+          <w:rFonts w:ascii="Consolas" w:hAnsi="Consolas" w:cs="Consolas"/>
+          <w:b/>
+          <w:bCs/>
+          <w:color w:val="7F0055"/>
+          <w:sz w:val="20"/>
+          <w:szCs w:val="20"/>
+          <w:lang w:val="pt-BR"/>
+        </w:rPr>
+        <w:t>void</w:t>
+      </w:r>
+      <w:proofErr w:type="spellEnd"/>
+      <w:r>
+        <w:rPr>
+          <w:rFonts w:ascii="Consolas" w:hAnsi="Consolas" w:cs="Consolas"/>
+          <w:color w:val="000000"/>
+          <w:sz w:val="20"/>
+          <w:szCs w:val="20"/>
+          <w:lang w:val="pt-BR"/>
+        </w:rPr>
+        <w:t xml:space="preserve"> </w:t>
       </w:r>
       <w:proofErr w:type="spellStart"/>
       <w:proofErr w:type="gramStart"/>
       <w:r>
         <w:rPr>
-          <w:sz w:val="20"/>
-          <w:szCs w:val="20"/>
+          <w:rFonts w:ascii="Consolas" w:hAnsi="Consolas" w:cs="Consolas"/>
+          <w:color w:val="000000"/>
+          <w:sz w:val="20"/>
+          <w:szCs w:val="20"/>
+          <w:lang w:val="pt-BR"/>
         </w:rPr>
         <w:t>testCalculaPena</w:t>
       </w:r>
       <w:proofErr w:type="spellEnd"/>
       <w:r>
         <w:rPr>
-          <w:sz w:val="20"/>
-          <w:szCs w:val="20"/>
+          <w:rFonts w:ascii="Consolas" w:hAnsi="Consolas" w:cs="Consolas"/>
+          <w:color w:val="000000"/>
+          <w:sz w:val="20"/>
+          <w:szCs w:val="20"/>
+          <w:lang w:val="pt-BR"/>
         </w:rPr>
         <w:t>(</w:t>
       </w:r>
       <w:proofErr w:type="gramEnd"/>
       <w:r>
         <w:rPr>
-          <w:sz w:val="20"/>
-          <w:szCs w:val="20"/>
+          <w:rFonts w:ascii="Consolas" w:hAnsi="Consolas" w:cs="Consolas"/>
+          <w:color w:val="000000"/>
+          <w:sz w:val="20"/>
+          <w:szCs w:val="20"/>
+          <w:lang w:val="pt-BR"/>
         </w:rPr>
         <w:t>) {</w:t>
       </w:r>
     </w:p>
     <w:p>
       <w:pPr>
+        <w:autoSpaceDE w:val="0"/>
+        <w:autoSpaceDN w:val="0"/>
+        <w:adjustRightInd w:val="0"/>
         <w:spacing w:after="0" w:line="240" w:lineRule="auto"/>
         <w:rPr>
-          <w:sz w:val="20"/>
-          <w:szCs w:val="20"/>
-        </w:rPr>
-      </w:pPr>
-      <w:r>
-        <w:rPr>
-          <w:sz w:val="20"/>
-          <w:szCs w:val="20"/>
+          <w:rFonts w:ascii="Consolas" w:hAnsi="Consolas" w:cs="Consolas"/>
+          <w:sz w:val="20"/>
+          <w:szCs w:val="20"/>
+          <w:lang w:val="pt-BR"/>
+        </w:rPr>
+      </w:pPr>
+      <w:r>
+        <w:rPr>
+          <w:rFonts w:ascii="Consolas" w:hAnsi="Consolas" w:cs="Consolas"/>
+          <w:color w:val="000000"/>
+          <w:sz w:val="20"/>
+          <w:szCs w:val="20"/>
+          <w:lang w:val="pt-BR"/>
         </w:rPr>
         <w:tab/>
       </w:r>
       <w:r>
         <w:rPr>
-          <w:sz w:val="20"/>
-          <w:szCs w:val="20"/>
+          <w:rFonts w:ascii="Consolas" w:hAnsi="Consolas" w:cs="Consolas"/>
+          <w:color w:val="000000"/>
+          <w:sz w:val="20"/>
+          <w:szCs w:val="20"/>
+          <w:lang w:val="pt-BR"/>
         </w:rPr>
         <w:tab/>
-      </w:r>
+        <w:t xml:space="preserve">Resposta </w:t>
+      </w:r>
+      <w:proofErr w:type="spellStart"/>
+      <w:r>
+        <w:rPr>
+          <w:rFonts w:ascii="Consolas" w:hAnsi="Consolas" w:cs="Consolas"/>
+          <w:color w:val="6A3E3E"/>
+          <w:sz w:val="20"/>
+          <w:szCs w:val="20"/>
+          <w:lang w:val="pt-BR"/>
+        </w:rPr>
+        <w:t>respostaPrisioneiroA</w:t>
+      </w:r>
+      <w:proofErr w:type="spellEnd"/>
+      <w:r>
+        <w:rPr>
+          <w:rFonts w:ascii="Consolas" w:hAnsi="Consolas" w:cs="Consolas"/>
+          <w:color w:val="000000"/>
+          <w:sz w:val="20"/>
+          <w:szCs w:val="20"/>
+          <w:lang w:val="pt-BR"/>
+        </w:rPr>
+        <w:t xml:space="preserve"> = </w:t>
+      </w:r>
+      <w:proofErr w:type="spellStart"/>
+      <w:r>
+        <w:rPr>
+          <w:rFonts w:ascii="Consolas" w:hAnsi="Consolas" w:cs="Consolas"/>
+          <w:color w:val="000000"/>
+          <w:sz w:val="20"/>
+          <w:szCs w:val="20"/>
+          <w:lang w:val="pt-BR"/>
+        </w:rPr>
+        <w:t>Resposta.</w:t>
+      </w:r>
+      <w:r>
+        <w:rPr>
+          <w:rFonts w:ascii="Consolas" w:hAnsi="Consolas" w:cs="Consolas"/>
+          <w:b/>
+          <w:bCs/>
+          <w:i/>
+          <w:iCs/>
+          <w:color w:val="0000C0"/>
+          <w:sz w:val="20"/>
+          <w:szCs w:val="20"/>
+          <w:lang w:val="pt-BR"/>
+        </w:rPr>
+        <w:t>DELACAO</w:t>
+      </w:r>
+      <w:proofErr w:type="spellEnd"/>
+      <w:r>
+        <w:rPr>
+          <w:rFonts w:ascii="Consolas" w:hAnsi="Consolas" w:cs="Consolas"/>
+          <w:color w:val="000000"/>
+          <w:sz w:val="20"/>
+          <w:szCs w:val="20"/>
+          <w:lang w:val="pt-BR"/>
+        </w:rPr>
+        <w:t>;</w:t>
+      </w:r>
+    </w:p>
+    <w:p>
+      <w:pPr>
+        <w:autoSpaceDE w:val="0"/>
+        <w:autoSpaceDN w:val="0"/>
+        <w:adjustRightInd w:val="0"/>
+        <w:spacing w:after="0" w:line="240" w:lineRule="auto"/>
+        <w:rPr>
+          <w:rFonts w:ascii="Consolas" w:hAnsi="Consolas" w:cs="Consolas"/>
+          <w:sz w:val="20"/>
+          <w:szCs w:val="20"/>
+          <w:lang w:val="pt-BR"/>
+        </w:rPr>
+      </w:pPr>
+      <w:r>
+        <w:rPr>
+          <w:rFonts w:ascii="Consolas" w:hAnsi="Consolas" w:cs="Consolas"/>
+          <w:color w:val="000000"/>
+          <w:sz w:val="20"/>
+          <w:szCs w:val="20"/>
+          <w:lang w:val="pt-BR"/>
+        </w:rPr>
+        <w:tab/>
+      </w:r>
+      <w:r>
+        <w:rPr>
+          <w:rFonts w:ascii="Consolas" w:hAnsi="Consolas" w:cs="Consolas"/>
+          <w:color w:val="000000"/>
+          <w:sz w:val="20"/>
+          <w:szCs w:val="20"/>
+          <w:lang w:val="pt-BR"/>
+        </w:rPr>
+        <w:tab/>
+        <w:t xml:space="preserve">Resposta </w:t>
+      </w:r>
+      <w:proofErr w:type="spellStart"/>
+      <w:r>
+        <w:rPr>
+          <w:rFonts w:ascii="Consolas" w:hAnsi="Consolas" w:cs="Consolas"/>
+          <w:color w:val="6A3E3E"/>
+          <w:sz w:val="20"/>
+          <w:szCs w:val="20"/>
+          <w:lang w:val="pt-BR"/>
+        </w:rPr>
+        <w:t>respostaPrisioneiroB</w:t>
+      </w:r>
+      <w:proofErr w:type="spellEnd"/>
+      <w:r>
+        <w:rPr>
+          <w:rFonts w:ascii="Consolas" w:hAnsi="Consolas" w:cs="Consolas"/>
+          <w:color w:val="000000"/>
+          <w:sz w:val="20"/>
+          <w:szCs w:val="20"/>
+          <w:lang w:val="pt-BR"/>
+        </w:rPr>
+        <w:t xml:space="preserve"> = </w:t>
+      </w:r>
+      <w:proofErr w:type="spellStart"/>
+      <w:r>
+        <w:rPr>
+          <w:rFonts w:ascii="Consolas" w:hAnsi="Consolas" w:cs="Consolas"/>
+          <w:color w:val="000000"/>
+          <w:sz w:val="20"/>
+          <w:szCs w:val="20"/>
+          <w:lang w:val="pt-BR"/>
+        </w:rPr>
+        <w:t>Resposta.</w:t>
+      </w:r>
+      <w:r>
+        <w:rPr>
+          <w:rFonts w:ascii="Consolas" w:hAnsi="Consolas" w:cs="Consolas"/>
+          <w:b/>
+          <w:bCs/>
+          <w:i/>
+          <w:iCs/>
+          <w:color w:val="0000C0"/>
+          <w:sz w:val="20"/>
+          <w:szCs w:val="20"/>
+          <w:lang w:val="pt-BR"/>
+        </w:rPr>
+        <w:t>DELACAO</w:t>
+      </w:r>
+      <w:proofErr w:type="spellEnd"/>
+      <w:r>
+        <w:rPr>
+          <w:rFonts w:ascii="Consolas" w:hAnsi="Consolas" w:cs="Consolas"/>
+          <w:color w:val="000000"/>
+          <w:sz w:val="20"/>
+          <w:szCs w:val="20"/>
+          <w:lang w:val="pt-BR"/>
+        </w:rPr>
+        <w:t>;</w:t>
+      </w:r>
+    </w:p>
+    <w:p>
+      <w:pPr>
+        <w:autoSpaceDE w:val="0"/>
+        <w:autoSpaceDN w:val="0"/>
+        <w:adjustRightInd w:val="0"/>
+        <w:spacing w:after="0" w:line="240" w:lineRule="auto"/>
+        <w:rPr>
+          <w:rFonts w:ascii="Consolas" w:hAnsi="Consolas" w:cs="Consolas"/>
+          <w:sz w:val="20"/>
+          <w:szCs w:val="20"/>
+          <w:lang w:val="pt-BR"/>
+        </w:rPr>
+      </w:pPr>
+    </w:p>
+    <w:p>
+      <w:pPr>
+        <w:autoSpaceDE w:val="0"/>
+        <w:autoSpaceDN w:val="0"/>
+        <w:adjustRightInd w:val="0"/>
+        <w:spacing w:after="0" w:line="240" w:lineRule="auto"/>
+        <w:rPr>
+          <w:rFonts w:ascii="Consolas" w:hAnsi="Consolas" w:cs="Consolas"/>
+          <w:sz w:val="20"/>
+          <w:szCs w:val="20"/>
+          <w:lang w:val="pt-BR"/>
+        </w:rPr>
+      </w:pPr>
+      <w:r>
+        <w:rPr>
+          <w:rFonts w:ascii="Consolas" w:hAnsi="Consolas" w:cs="Consolas"/>
+          <w:color w:val="000000"/>
+          <w:sz w:val="20"/>
+          <w:szCs w:val="20"/>
+          <w:lang w:val="pt-BR"/>
+        </w:rPr>
+        <w:tab/>
+      </w:r>
+      <w:r>
+        <w:rPr>
+          <w:rFonts w:ascii="Consolas" w:hAnsi="Consolas" w:cs="Consolas"/>
+          <w:color w:val="000000"/>
+          <w:sz w:val="20"/>
+          <w:szCs w:val="20"/>
+          <w:lang w:val="pt-BR"/>
+        </w:rPr>
+        <w:tab/>
+      </w:r>
+      <w:proofErr w:type="spellStart"/>
+      <w:r>
+        <w:rPr>
+          <w:rFonts w:ascii="Consolas" w:hAnsi="Consolas" w:cs="Consolas"/>
+          <w:color w:val="000000"/>
+          <w:sz w:val="20"/>
+          <w:szCs w:val="20"/>
+          <w:lang w:val="pt-BR"/>
+        </w:rPr>
+        <w:t>JulgamentoPrisioneiro</w:t>
+      </w:r>
+      <w:proofErr w:type="spellEnd"/>
+      <w:r>
+        <w:rPr>
+          <w:rFonts w:ascii="Consolas" w:hAnsi="Consolas" w:cs="Consolas"/>
+          <w:color w:val="000000"/>
+          <w:sz w:val="20"/>
+          <w:szCs w:val="20"/>
+          <w:lang w:val="pt-BR"/>
+        </w:rPr>
+        <w:t xml:space="preserve"> </w:t>
+      </w:r>
+      <w:proofErr w:type="spellStart"/>
+      <w:r>
+        <w:rPr>
+          <w:rFonts w:ascii="Consolas" w:hAnsi="Consolas" w:cs="Consolas"/>
+          <w:color w:val="6A3E3E"/>
+          <w:sz w:val="20"/>
+          <w:szCs w:val="20"/>
+          <w:lang w:val="pt-BR"/>
+        </w:rPr>
+        <w:t>jp</w:t>
+      </w:r>
+      <w:proofErr w:type="spellEnd"/>
+      <w:r>
+        <w:rPr>
+          <w:rFonts w:ascii="Consolas" w:hAnsi="Consolas" w:cs="Consolas"/>
+          <w:color w:val="000000"/>
+          <w:sz w:val="20"/>
+          <w:szCs w:val="20"/>
+          <w:lang w:val="pt-BR"/>
+        </w:rPr>
+        <w:t xml:space="preserve"> = </w:t>
+      </w:r>
+      <w:r>
+        <w:rPr>
+          <w:rFonts w:ascii="Consolas" w:hAnsi="Consolas" w:cs="Consolas"/>
+          <w:b/>
+          <w:bCs/>
+          <w:color w:val="7F0055"/>
+          <w:sz w:val="20"/>
+          <w:szCs w:val="20"/>
+          <w:lang w:val="pt-BR"/>
+        </w:rPr>
+        <w:t>new</w:t>
+      </w:r>
+      <w:r>
+        <w:rPr>
+          <w:rFonts w:ascii="Consolas" w:hAnsi="Consolas" w:cs="Consolas"/>
+          <w:color w:val="000000"/>
+          <w:sz w:val="20"/>
+          <w:szCs w:val="20"/>
+          <w:lang w:val="pt-BR"/>
+        </w:rPr>
+        <w:t xml:space="preserve"> </w:t>
+      </w:r>
+      <w:proofErr w:type="spellStart"/>
       <w:proofErr w:type="gramStart"/>
       <w:r>
         <w:rPr>
-          <w:sz w:val="20"/>
-          <w:szCs w:val="20"/>
-        </w:rPr>
-        <w:t>fail(</w:t>
+          <w:rFonts w:ascii="Consolas" w:hAnsi="Consolas" w:cs="Consolas"/>
+          <w:color w:val="000000"/>
+          <w:sz w:val="20"/>
+          <w:szCs w:val="20"/>
+          <w:lang w:val="pt-BR"/>
+        </w:rPr>
+        <w:t>JulgamentoPrisioneiro</w:t>
+      </w:r>
+      <w:proofErr w:type="spellEnd"/>
+      <w:r>
+        <w:rPr>
+          <w:rFonts w:ascii="Consolas" w:hAnsi="Consolas" w:cs="Consolas"/>
+          <w:color w:val="000000"/>
+          <w:sz w:val="20"/>
+          <w:szCs w:val="20"/>
+          <w:lang w:val="pt-BR"/>
+        </w:rPr>
+        <w:t>(</w:t>
       </w:r>
       <w:proofErr w:type="gramEnd"/>
       <w:r>
         <w:rPr>
-          <w:sz w:val="20"/>
-          <w:szCs w:val="20"/>
-        </w:rPr>
-        <w:t>"Not yet implemented");</w:t>
-      </w:r>
-    </w:p>
-    <w:p>
-      <w:pPr>
+          <w:rFonts w:ascii="Consolas" w:hAnsi="Consolas" w:cs="Consolas"/>
+          <w:color w:val="000000"/>
+          <w:sz w:val="20"/>
+          <w:szCs w:val="20"/>
+          <w:lang w:val="pt-BR"/>
+        </w:rPr>
+        <w:t>);</w:t>
+      </w:r>
+    </w:p>
+    <w:p>
+      <w:pPr>
+        <w:autoSpaceDE w:val="0"/>
+        <w:autoSpaceDN w:val="0"/>
+        <w:adjustRightInd w:val="0"/>
         <w:spacing w:after="0" w:line="240" w:lineRule="auto"/>
         <w:rPr>
-          <w:sz w:val="20"/>
-          <w:szCs w:val="20"/>
-        </w:rPr>
-      </w:pPr>
-      <w:r>
-        <w:rPr>
-          <w:sz w:val="20"/>
-          <w:szCs w:val="20"/>
+          <w:rFonts w:ascii="Consolas" w:hAnsi="Consolas" w:cs="Consolas"/>
+          <w:sz w:val="20"/>
+          <w:szCs w:val="20"/>
+          <w:lang w:val="pt-BR"/>
+        </w:rPr>
+      </w:pPr>
+    </w:p>
+    <w:p>
+      <w:pPr>
+        <w:autoSpaceDE w:val="0"/>
+        <w:autoSpaceDN w:val="0"/>
+        <w:adjustRightInd w:val="0"/>
+        <w:spacing w:after="0" w:line="240" w:lineRule="auto"/>
+        <w:rPr>
+          <w:rFonts w:ascii="Consolas" w:hAnsi="Consolas" w:cs="Consolas"/>
+          <w:sz w:val="20"/>
+          <w:szCs w:val="20"/>
+          <w:lang w:val="pt-BR"/>
+        </w:rPr>
+      </w:pPr>
+      <w:r>
+        <w:rPr>
+          <w:rFonts w:ascii="Consolas" w:hAnsi="Consolas" w:cs="Consolas"/>
+          <w:color w:val="000000"/>
+          <w:sz w:val="20"/>
+          <w:szCs w:val="20"/>
+          <w:lang w:val="pt-BR"/>
+        </w:rPr>
+        <w:tab/>
+      </w:r>
+      <w:r>
+        <w:rPr>
+          <w:rFonts w:ascii="Consolas" w:hAnsi="Consolas" w:cs="Consolas"/>
+          <w:color w:val="000000"/>
+          <w:sz w:val="20"/>
+          <w:szCs w:val="20"/>
+          <w:lang w:val="pt-BR"/>
+        </w:rPr>
+        <w:tab/>
+      </w:r>
+      <w:proofErr w:type="spellStart"/>
+      <w:r>
+        <w:rPr>
+          <w:rFonts w:ascii="Consolas" w:hAnsi="Consolas" w:cs="Consolas"/>
+          <w:i/>
+          <w:iCs/>
+          <w:color w:val="000000"/>
+          <w:sz w:val="20"/>
+          <w:szCs w:val="20"/>
+          <w:lang w:val="pt-BR"/>
+        </w:rPr>
+        <w:t>assertNotNull</w:t>
+      </w:r>
+      <w:proofErr w:type="spellEnd"/>
+      <w:r>
+        <w:rPr>
+          <w:rFonts w:ascii="Consolas" w:hAnsi="Consolas" w:cs="Consolas"/>
+          <w:color w:val="000000"/>
+          <w:sz w:val="20"/>
+          <w:szCs w:val="20"/>
+          <w:lang w:val="pt-BR"/>
+        </w:rPr>
+        <w:t>(</w:t>
+      </w:r>
+      <w:proofErr w:type="spellStart"/>
+      <w:r>
+        <w:rPr>
+          <w:rFonts w:ascii="Consolas" w:hAnsi="Consolas" w:cs="Consolas"/>
+          <w:color w:val="6A3E3E"/>
+          <w:sz w:val="20"/>
+          <w:szCs w:val="20"/>
+          <w:lang w:val="pt-BR"/>
+        </w:rPr>
+        <w:t>jp</w:t>
+      </w:r>
+      <w:proofErr w:type="spellEnd"/>
+      <w:r>
+        <w:rPr>
+          <w:rFonts w:ascii="Consolas" w:hAnsi="Consolas" w:cs="Consolas"/>
+          <w:color w:val="000000"/>
+          <w:sz w:val="20"/>
+          <w:szCs w:val="20"/>
+          <w:lang w:val="pt-BR"/>
+        </w:rPr>
+        <w:t>);</w:t>
+      </w:r>
+    </w:p>
+    <w:p>
+      <w:pPr>
+        <w:autoSpaceDE w:val="0"/>
+        <w:autoSpaceDN w:val="0"/>
+        <w:adjustRightInd w:val="0"/>
+        <w:spacing w:after="0" w:line="240" w:lineRule="auto"/>
+        <w:rPr>
+          <w:rFonts w:ascii="Consolas" w:hAnsi="Consolas" w:cs="Consolas"/>
+          <w:sz w:val="20"/>
+          <w:szCs w:val="20"/>
+          <w:lang w:val="pt-BR"/>
+        </w:rPr>
+      </w:pPr>
+    </w:p>
+    <w:p>
+      <w:pPr>
+        <w:autoSpaceDE w:val="0"/>
+        <w:autoSpaceDN w:val="0"/>
+        <w:adjustRightInd w:val="0"/>
+        <w:spacing w:after="0" w:line="240" w:lineRule="auto"/>
+        <w:rPr>
+          <w:rFonts w:ascii="Consolas" w:hAnsi="Consolas" w:cs="Consolas"/>
+          <w:sz w:val="20"/>
+          <w:szCs w:val="20"/>
+          <w:lang w:val="pt-BR"/>
+        </w:rPr>
+      </w:pPr>
+      <w:r>
+        <w:rPr>
+          <w:rFonts w:ascii="Consolas" w:hAnsi="Consolas" w:cs="Consolas"/>
+          <w:color w:val="000000"/>
+          <w:sz w:val="20"/>
+          <w:szCs w:val="20"/>
+          <w:lang w:val="pt-BR"/>
+        </w:rPr>
+        <w:tab/>
+      </w:r>
+      <w:r>
+        <w:rPr>
+          <w:rFonts w:ascii="Consolas" w:hAnsi="Consolas" w:cs="Consolas"/>
+          <w:color w:val="000000"/>
+          <w:sz w:val="20"/>
+          <w:szCs w:val="20"/>
+          <w:lang w:val="pt-BR"/>
+        </w:rPr>
+        <w:tab/>
+      </w:r>
+      <w:proofErr w:type="spellStart"/>
+      <w:r>
+        <w:rPr>
+          <w:rFonts w:ascii="Consolas" w:hAnsi="Consolas" w:cs="Consolas"/>
+          <w:b/>
+          <w:bCs/>
+          <w:color w:val="7F0055"/>
+          <w:sz w:val="20"/>
+          <w:szCs w:val="20"/>
+          <w:lang w:val="pt-BR"/>
+        </w:rPr>
+        <w:t>int</w:t>
+      </w:r>
+      <w:proofErr w:type="spellEnd"/>
+      <w:r>
+        <w:rPr>
+          <w:rFonts w:ascii="Consolas" w:hAnsi="Consolas" w:cs="Consolas"/>
+          <w:color w:val="000000"/>
+          <w:sz w:val="20"/>
+          <w:szCs w:val="20"/>
+          <w:lang w:val="pt-BR"/>
+        </w:rPr>
+        <w:t xml:space="preserve"> </w:t>
+      </w:r>
+      <w:proofErr w:type="spellStart"/>
+      <w:r>
+        <w:rPr>
+          <w:rFonts w:ascii="Consolas" w:hAnsi="Consolas" w:cs="Consolas"/>
+          <w:color w:val="6A3E3E"/>
+          <w:sz w:val="20"/>
+          <w:szCs w:val="20"/>
+          <w:lang w:val="pt-BR"/>
+        </w:rPr>
+        <w:t>penasuspeitoA</w:t>
+      </w:r>
+      <w:proofErr w:type="spellEnd"/>
+      <w:r>
+        <w:rPr>
+          <w:rFonts w:ascii="Consolas" w:hAnsi="Consolas" w:cs="Consolas"/>
+          <w:color w:val="000000"/>
+          <w:sz w:val="20"/>
+          <w:szCs w:val="20"/>
+          <w:lang w:val="pt-BR"/>
+        </w:rPr>
+        <w:t xml:space="preserve"> = </w:t>
+      </w:r>
+      <w:proofErr w:type="spellStart"/>
+      <w:proofErr w:type="gramStart"/>
+      <w:r>
+        <w:rPr>
+          <w:rFonts w:ascii="Consolas" w:hAnsi="Consolas" w:cs="Consolas"/>
+          <w:color w:val="6A3E3E"/>
+          <w:sz w:val="20"/>
+          <w:szCs w:val="20"/>
+          <w:lang w:val="pt-BR"/>
+        </w:rPr>
+        <w:t>jp</w:t>
+      </w:r>
+      <w:r>
+        <w:rPr>
+          <w:rFonts w:ascii="Consolas" w:hAnsi="Consolas" w:cs="Consolas"/>
+          <w:color w:val="000000"/>
+          <w:sz w:val="20"/>
+          <w:szCs w:val="20"/>
+          <w:lang w:val="pt-BR"/>
+        </w:rPr>
+        <w:t>.calculaPena</w:t>
+      </w:r>
+      <w:proofErr w:type="spellEnd"/>
+      <w:proofErr w:type="gramEnd"/>
+      <w:r>
+        <w:rPr>
+          <w:rFonts w:ascii="Consolas" w:hAnsi="Consolas" w:cs="Consolas"/>
+          <w:color w:val="000000"/>
+          <w:sz w:val="20"/>
+          <w:szCs w:val="20"/>
+          <w:lang w:val="pt-BR"/>
+        </w:rPr>
+        <w:t>(</w:t>
+      </w:r>
+      <w:proofErr w:type="spellStart"/>
+      <w:r>
+        <w:rPr>
+          <w:rFonts w:ascii="Consolas" w:hAnsi="Consolas" w:cs="Consolas"/>
+          <w:color w:val="6A3E3E"/>
+          <w:sz w:val="20"/>
+          <w:szCs w:val="20"/>
+          <w:lang w:val="pt-BR"/>
+        </w:rPr>
+        <w:t>respostaPrisioneiroA</w:t>
+      </w:r>
+      <w:proofErr w:type="spellEnd"/>
+      <w:r>
+        <w:rPr>
+          <w:rFonts w:ascii="Consolas" w:hAnsi="Consolas" w:cs="Consolas"/>
+          <w:color w:val="000000"/>
+          <w:sz w:val="20"/>
+          <w:szCs w:val="20"/>
+          <w:lang w:val="pt-BR"/>
+        </w:rPr>
+        <w:t xml:space="preserve">, </w:t>
+      </w:r>
+      <w:proofErr w:type="spellStart"/>
+      <w:r>
+        <w:rPr>
+          <w:rFonts w:ascii="Consolas" w:hAnsi="Consolas" w:cs="Consolas"/>
+          <w:color w:val="6A3E3E"/>
+          <w:sz w:val="20"/>
+          <w:szCs w:val="20"/>
+          <w:lang w:val="pt-BR"/>
+        </w:rPr>
+        <w:t>respostaPrisioneiroB</w:t>
+      </w:r>
+      <w:proofErr w:type="spellEnd"/>
+      <w:r>
+        <w:rPr>
+          <w:rFonts w:ascii="Consolas" w:hAnsi="Consolas" w:cs="Consolas"/>
+          <w:color w:val="000000"/>
+          <w:sz w:val="20"/>
+          <w:szCs w:val="20"/>
+          <w:lang w:val="pt-BR"/>
+        </w:rPr>
+        <w:t>);</w:t>
+      </w:r>
+    </w:p>
+    <w:p>
+      <w:pPr>
+        <w:autoSpaceDE w:val="0"/>
+        <w:autoSpaceDN w:val="0"/>
+        <w:adjustRightInd w:val="0"/>
+        <w:spacing w:after="0" w:line="240" w:lineRule="auto"/>
+        <w:rPr>
+          <w:rFonts w:ascii="Consolas" w:hAnsi="Consolas" w:cs="Consolas"/>
+          <w:sz w:val="20"/>
+          <w:szCs w:val="20"/>
+          <w:lang w:val="pt-BR"/>
+        </w:rPr>
+      </w:pPr>
+      <w:r>
+        <w:rPr>
+          <w:rFonts w:ascii="Consolas" w:hAnsi="Consolas" w:cs="Consolas"/>
+          <w:color w:val="000000"/>
+          <w:sz w:val="20"/>
+          <w:szCs w:val="20"/>
+          <w:lang w:val="pt-BR"/>
+        </w:rPr>
+        <w:tab/>
+      </w:r>
+      <w:r>
+        <w:rPr>
+          <w:rFonts w:ascii="Consolas" w:hAnsi="Consolas" w:cs="Consolas"/>
+          <w:color w:val="000000"/>
+          <w:sz w:val="20"/>
+          <w:szCs w:val="20"/>
+          <w:lang w:val="pt-BR"/>
+        </w:rPr>
+        <w:tab/>
+      </w:r>
+      <w:proofErr w:type="spellStart"/>
+      <w:r>
+        <w:rPr>
+          <w:rFonts w:ascii="Consolas" w:hAnsi="Consolas" w:cs="Consolas"/>
+          <w:b/>
+          <w:bCs/>
+          <w:color w:val="7F0055"/>
+          <w:sz w:val="20"/>
+          <w:szCs w:val="20"/>
+          <w:lang w:val="pt-BR"/>
+        </w:rPr>
+        <w:t>int</w:t>
+      </w:r>
+      <w:proofErr w:type="spellEnd"/>
+      <w:r>
+        <w:rPr>
+          <w:rFonts w:ascii="Consolas" w:hAnsi="Consolas" w:cs="Consolas"/>
+          <w:color w:val="000000"/>
+          <w:sz w:val="20"/>
+          <w:szCs w:val="20"/>
+          <w:lang w:val="pt-BR"/>
+        </w:rPr>
+        <w:t xml:space="preserve"> </w:t>
+      </w:r>
+      <w:proofErr w:type="spellStart"/>
+      <w:r>
+        <w:rPr>
+          <w:rFonts w:ascii="Consolas" w:hAnsi="Consolas" w:cs="Consolas"/>
+          <w:color w:val="6A3E3E"/>
+          <w:sz w:val="20"/>
+          <w:szCs w:val="20"/>
+          <w:lang w:val="pt-BR"/>
+        </w:rPr>
+        <w:t>penasuspeitoB</w:t>
+      </w:r>
+      <w:proofErr w:type="spellEnd"/>
+      <w:r>
+        <w:rPr>
+          <w:rFonts w:ascii="Consolas" w:hAnsi="Consolas" w:cs="Consolas"/>
+          <w:color w:val="000000"/>
+          <w:sz w:val="20"/>
+          <w:szCs w:val="20"/>
+          <w:lang w:val="pt-BR"/>
+        </w:rPr>
+        <w:t xml:space="preserve"> = </w:t>
+      </w:r>
+      <w:proofErr w:type="spellStart"/>
+      <w:proofErr w:type="gramStart"/>
+      <w:r>
+        <w:rPr>
+          <w:rFonts w:ascii="Consolas" w:hAnsi="Consolas" w:cs="Consolas"/>
+          <w:color w:val="6A3E3E"/>
+          <w:sz w:val="20"/>
+          <w:szCs w:val="20"/>
+          <w:lang w:val="pt-BR"/>
+        </w:rPr>
+        <w:t>jp</w:t>
+      </w:r>
+      <w:r>
+        <w:rPr>
+          <w:rFonts w:ascii="Consolas" w:hAnsi="Consolas" w:cs="Consolas"/>
+          <w:color w:val="000000"/>
+          <w:sz w:val="20"/>
+          <w:szCs w:val="20"/>
+          <w:lang w:val="pt-BR"/>
+        </w:rPr>
+        <w:t>.calculaPena</w:t>
+      </w:r>
+      <w:proofErr w:type="spellEnd"/>
+      <w:proofErr w:type="gramEnd"/>
+      <w:r>
+        <w:rPr>
+          <w:rFonts w:ascii="Consolas" w:hAnsi="Consolas" w:cs="Consolas"/>
+          <w:color w:val="000000"/>
+          <w:sz w:val="20"/>
+          <w:szCs w:val="20"/>
+          <w:lang w:val="pt-BR"/>
+        </w:rPr>
+        <w:t>(</w:t>
+      </w:r>
+      <w:proofErr w:type="spellStart"/>
+      <w:r>
+        <w:rPr>
+          <w:rFonts w:ascii="Consolas" w:hAnsi="Consolas" w:cs="Consolas"/>
+          <w:color w:val="6A3E3E"/>
+          <w:sz w:val="20"/>
+          <w:szCs w:val="20"/>
+          <w:lang w:val="pt-BR"/>
+        </w:rPr>
+        <w:t>respostaPrisioneiroB</w:t>
+      </w:r>
+      <w:proofErr w:type="spellEnd"/>
+      <w:r>
+        <w:rPr>
+          <w:rFonts w:ascii="Consolas" w:hAnsi="Consolas" w:cs="Consolas"/>
+          <w:color w:val="000000"/>
+          <w:sz w:val="20"/>
+          <w:szCs w:val="20"/>
+          <w:lang w:val="pt-BR"/>
+        </w:rPr>
+        <w:t xml:space="preserve">, </w:t>
+      </w:r>
+      <w:proofErr w:type="spellStart"/>
+      <w:r>
+        <w:rPr>
+          <w:rFonts w:ascii="Consolas" w:hAnsi="Consolas" w:cs="Consolas"/>
+          <w:color w:val="6A3E3E"/>
+          <w:sz w:val="20"/>
+          <w:szCs w:val="20"/>
+          <w:lang w:val="pt-BR"/>
+        </w:rPr>
+        <w:t>respostaPrisioneiroA</w:t>
+      </w:r>
+      <w:proofErr w:type="spellEnd"/>
+      <w:r>
+        <w:rPr>
+          <w:rFonts w:ascii="Consolas" w:hAnsi="Consolas" w:cs="Consolas"/>
+          <w:color w:val="000000"/>
+          <w:sz w:val="20"/>
+          <w:szCs w:val="20"/>
+          <w:lang w:val="pt-BR"/>
+        </w:rPr>
+        <w:t>);</w:t>
+      </w:r>
+    </w:p>
+    <w:p>
+      <w:pPr>
+        <w:autoSpaceDE w:val="0"/>
+        <w:autoSpaceDN w:val="0"/>
+        <w:adjustRightInd w:val="0"/>
+        <w:spacing w:after="0" w:line="240" w:lineRule="auto"/>
+        <w:rPr>
+          <w:rFonts w:ascii="Consolas" w:hAnsi="Consolas" w:cs="Consolas"/>
+          <w:sz w:val="20"/>
+          <w:szCs w:val="20"/>
+          <w:lang w:val="pt-BR"/>
+        </w:rPr>
+      </w:pPr>
+    </w:p>
+    <w:p>
+      <w:pPr>
+        <w:autoSpaceDE w:val="0"/>
+        <w:autoSpaceDN w:val="0"/>
+        <w:adjustRightInd w:val="0"/>
+        <w:spacing w:after="0" w:line="240" w:lineRule="auto"/>
+        <w:rPr>
+          <w:rFonts w:ascii="Consolas" w:hAnsi="Consolas" w:cs="Consolas"/>
+          <w:sz w:val="20"/>
+          <w:szCs w:val="20"/>
+          <w:lang w:val="pt-BR"/>
+        </w:rPr>
+      </w:pPr>
+      <w:r>
+        <w:rPr>
+          <w:rFonts w:ascii="Consolas" w:hAnsi="Consolas" w:cs="Consolas"/>
+          <w:color w:val="000000"/>
+          <w:sz w:val="20"/>
+          <w:szCs w:val="20"/>
+          <w:lang w:val="pt-BR"/>
+        </w:rPr>
+        <w:tab/>
+      </w:r>
+      <w:r>
+        <w:rPr>
+          <w:rFonts w:ascii="Consolas" w:hAnsi="Consolas" w:cs="Consolas"/>
+          <w:color w:val="000000"/>
+          <w:sz w:val="20"/>
+          <w:szCs w:val="20"/>
+          <w:lang w:val="pt-BR"/>
+        </w:rPr>
+        <w:tab/>
+      </w:r>
+      <w:proofErr w:type="spellStart"/>
+      <w:proofErr w:type="gramStart"/>
+      <w:r>
+        <w:rPr>
+          <w:rFonts w:ascii="Consolas" w:hAnsi="Consolas" w:cs="Consolas"/>
+          <w:i/>
+          <w:iCs/>
+          <w:color w:val="000000"/>
+          <w:sz w:val="20"/>
+          <w:szCs w:val="20"/>
+          <w:lang w:val="pt-BR"/>
+        </w:rPr>
+        <w:t>assertEquals</w:t>
+      </w:r>
+      <w:proofErr w:type="spellEnd"/>
+      <w:r>
+        <w:rPr>
+          <w:rFonts w:ascii="Consolas" w:hAnsi="Consolas" w:cs="Consolas"/>
+          <w:color w:val="000000"/>
+          <w:sz w:val="20"/>
+          <w:szCs w:val="20"/>
+          <w:lang w:val="pt-BR"/>
+        </w:rPr>
+        <w:t>(</w:t>
+      </w:r>
+      <w:proofErr w:type="gramEnd"/>
+      <w:r>
+        <w:rPr>
+          <w:rFonts w:ascii="Consolas" w:hAnsi="Consolas" w:cs="Consolas"/>
+          <w:color w:val="000000"/>
+          <w:sz w:val="20"/>
+          <w:szCs w:val="20"/>
+          <w:lang w:val="pt-BR"/>
+        </w:rPr>
+        <w:t xml:space="preserve">15, </w:t>
+      </w:r>
+      <w:proofErr w:type="spellStart"/>
+      <w:r>
+        <w:rPr>
+          <w:rFonts w:ascii="Consolas" w:hAnsi="Consolas" w:cs="Consolas"/>
+          <w:color w:val="6A3E3E"/>
+          <w:sz w:val="20"/>
+          <w:szCs w:val="20"/>
+          <w:lang w:val="pt-BR"/>
+        </w:rPr>
+        <w:t>penasuspeitoA</w:t>
+      </w:r>
+      <w:proofErr w:type="spellEnd"/>
+      <w:r>
+        <w:rPr>
+          <w:rFonts w:ascii="Consolas" w:hAnsi="Consolas" w:cs="Consolas"/>
+          <w:color w:val="000000"/>
+          <w:sz w:val="20"/>
+          <w:szCs w:val="20"/>
+          <w:lang w:val="pt-BR"/>
+        </w:rPr>
+        <w:t>);</w:t>
+      </w:r>
+    </w:p>
+    <w:p>
+      <w:pPr>
+        <w:autoSpaceDE w:val="0"/>
+        <w:autoSpaceDN w:val="0"/>
+        <w:adjustRightInd w:val="0"/>
+        <w:spacing w:after="0" w:line="240" w:lineRule="auto"/>
+        <w:rPr>
+          <w:rFonts w:ascii="Consolas" w:hAnsi="Consolas" w:cs="Consolas"/>
+          <w:sz w:val="20"/>
+          <w:szCs w:val="20"/>
+          <w:lang w:val="pt-BR"/>
+        </w:rPr>
+      </w:pPr>
+      <w:r>
+        <w:rPr>
+          <w:rFonts w:ascii="Consolas" w:hAnsi="Consolas" w:cs="Consolas"/>
+          <w:color w:val="000000"/>
+          <w:sz w:val="20"/>
+          <w:szCs w:val="20"/>
+          <w:lang w:val="pt-BR"/>
+        </w:rPr>
+        <w:tab/>
+      </w:r>
+      <w:r>
+        <w:rPr>
+          <w:rFonts w:ascii="Consolas" w:hAnsi="Consolas" w:cs="Consolas"/>
+          <w:color w:val="000000"/>
+          <w:sz w:val="20"/>
+          <w:szCs w:val="20"/>
+          <w:lang w:val="pt-BR"/>
+        </w:rPr>
+        <w:tab/>
+      </w:r>
+      <w:proofErr w:type="spellStart"/>
+      <w:proofErr w:type="gramStart"/>
+      <w:r>
+        <w:rPr>
+          <w:rFonts w:ascii="Consolas" w:hAnsi="Consolas" w:cs="Consolas"/>
+          <w:i/>
+          <w:iCs/>
+          <w:color w:val="000000"/>
+          <w:sz w:val="20"/>
+          <w:szCs w:val="20"/>
+          <w:lang w:val="pt-BR"/>
+        </w:rPr>
+        <w:t>assertEquals</w:t>
+      </w:r>
+      <w:proofErr w:type="spellEnd"/>
+      <w:r>
+        <w:rPr>
+          <w:rFonts w:ascii="Consolas" w:hAnsi="Consolas" w:cs="Consolas"/>
+          <w:color w:val="000000"/>
+          <w:sz w:val="20"/>
+          <w:szCs w:val="20"/>
+          <w:lang w:val="pt-BR"/>
+        </w:rPr>
+        <w:t>(</w:t>
+      </w:r>
+      <w:proofErr w:type="gramEnd"/>
+      <w:r>
+        <w:rPr>
+          <w:rFonts w:ascii="Consolas" w:hAnsi="Consolas" w:cs="Consolas"/>
+          <w:color w:val="000000"/>
+          <w:sz w:val="20"/>
+          <w:szCs w:val="20"/>
+          <w:lang w:val="pt-BR"/>
+        </w:rPr>
+        <w:t xml:space="preserve">15, </w:t>
+      </w:r>
+      <w:proofErr w:type="spellStart"/>
+      <w:r>
+        <w:rPr>
+          <w:rFonts w:ascii="Consolas" w:hAnsi="Consolas" w:cs="Consolas"/>
+          <w:color w:val="6A3E3E"/>
+          <w:sz w:val="20"/>
+          <w:szCs w:val="20"/>
+          <w:lang w:val="pt-BR"/>
+        </w:rPr>
+        <w:t>penasuspeitoB</w:t>
+      </w:r>
+      <w:proofErr w:type="spellEnd"/>
+      <w:r>
+        <w:rPr>
+          <w:rFonts w:ascii="Consolas" w:hAnsi="Consolas" w:cs="Consolas"/>
+          <w:color w:val="000000"/>
+          <w:sz w:val="20"/>
+          <w:szCs w:val="20"/>
+          <w:lang w:val="pt-BR"/>
+        </w:rPr>
+        <w:t>);</w:t>
+      </w:r>
+    </w:p>
+    <w:p>
+      <w:pPr>
+        <w:autoSpaceDE w:val="0"/>
+        <w:autoSpaceDN w:val="0"/>
+        <w:adjustRightInd w:val="0"/>
+        <w:spacing w:after="0" w:line="240" w:lineRule="auto"/>
+        <w:rPr>
+          <w:rFonts w:ascii="Consolas" w:hAnsi="Consolas" w:cs="Consolas"/>
+          <w:sz w:val="20"/>
+          <w:szCs w:val="20"/>
+          <w:lang w:val="pt-BR"/>
+        </w:rPr>
+      </w:pPr>
+      <w:r>
+        <w:rPr>
+          <w:rFonts w:ascii="Consolas" w:hAnsi="Consolas" w:cs="Consolas"/>
+          <w:color w:val="000000"/>
+          <w:sz w:val="20"/>
+          <w:szCs w:val="20"/>
+          <w:lang w:val="pt-BR"/>
         </w:rPr>
         <w:tab/>
         <w:t>}</w:t>
@@ -313,28 +1528,45 @@
     </w:p>
     <w:p>
       <w:pPr>
+        <w:autoSpaceDE w:val="0"/>
+        <w:autoSpaceDN w:val="0"/>
+        <w:adjustRightInd w:val="0"/>
         <w:spacing w:after="0" w:line="240" w:lineRule="auto"/>
         <w:rPr>
-          <w:sz w:val="20"/>
-          <w:szCs w:val="20"/>
-        </w:rPr>
-      </w:pPr>
-    </w:p>
-    <w:p>
-      <w:pPr>
+          <w:rFonts w:ascii="Consolas" w:hAnsi="Consolas" w:cs="Consolas"/>
+          <w:color w:val="000000"/>
+          <w:sz w:val="20"/>
+          <w:szCs w:val="20"/>
+          <w:lang w:val="pt-BR"/>
+        </w:rPr>
+      </w:pPr>
+      <w:r>
+        <w:rPr>
+          <w:rFonts w:ascii="Consolas" w:hAnsi="Consolas" w:cs="Consolas"/>
+          <w:color w:val="000000"/>
+          <w:sz w:val="20"/>
+          <w:szCs w:val="20"/>
+          <w:lang w:val="pt-BR"/>
+        </w:rPr>
+        <w:tab/>
+        <w:t>}</w:t>
+      </w:r>
+    </w:p>
+    <w:p>
+      <w:pPr>
+        <w:autoSpaceDE w:val="0"/>
+        <w:autoSpaceDN w:val="0"/>
+        <w:adjustRightInd w:val="0"/>
         <w:spacing w:after="0" w:line="240" w:lineRule="auto"/>
         <w:rPr>
-          <w:sz w:val="20"/>
-          <w:szCs w:val="20"/>
-        </w:rPr>
-      </w:pPr>
-      <w:r>
-        <w:rPr>
-          <w:sz w:val="20"/>
-          <w:szCs w:val="20"/>
-        </w:rPr>
-        <w:t>}</w:t>
-      </w:r>
+          <w:rFonts w:ascii="Consolas" w:hAnsi="Consolas" w:cs="Consolas"/>
+          <w:sz w:val="20"/>
+          <w:szCs w:val="20"/>
+          <w:lang w:val="pt-BR"/>
+        </w:rPr>
+      </w:pPr>
+      <w:bookmarkStart w:id="0" w:name="_GoBack"/>
+      <w:bookmarkEnd w:id="0"/>
     </w:p>
     <w:p>
       <w:pPr>
@@ -379,6 +1611,15 @@
       <w:proofErr w:type="spellEnd"/>
     </w:p>
     <w:p>
+      <w:pPr>
+        <w:rPr>
+          <w:rFonts w:ascii="Consolas" w:hAnsi="Consolas" w:cs="Consolas"/>
+          <w:color w:val="000000"/>
+          <w:sz w:val="20"/>
+          <w:szCs w:val="20"/>
+          <w:lang w:val="pt-BR"/>
+        </w:rPr>
+      </w:pPr>
       <w:proofErr w:type="gramStart"/>
       <w:r>
         <w:rPr>
@@ -457,6 +1698,115 @@
         <w:t>implemented</w:t>
       </w:r>
       <w:proofErr w:type="spellEnd"/>
+    </w:p>
+    <w:p>
+      <w:pPr>
+        <w:rPr>
+          <w:rFonts w:ascii="Consolas" w:hAnsi="Consolas" w:cs="Consolas"/>
+          <w:color w:val="000000"/>
+          <w:sz w:val="20"/>
+          <w:szCs w:val="20"/>
+          <w:lang w:val="pt-BR"/>
+        </w:rPr>
+      </w:pPr>
+      <w:r>
+        <w:rPr>
+          <w:rFonts w:ascii="Consolas" w:hAnsi="Consolas" w:cs="Consolas"/>
+          <w:color w:val="000000"/>
+          <w:sz w:val="20"/>
+          <w:szCs w:val="20"/>
+          <w:lang w:val="pt-BR"/>
+        </w:rPr>
+        <w:t>RUN 2:erros encontrados</w:t>
+      </w:r>
+    </w:p>
+    <w:p>
+      <w:pPr>
+        <w:rPr>
+          <w:rFonts w:ascii="Consolas" w:hAnsi="Consolas" w:cs="Consolas"/>
+          <w:color w:val="000000"/>
+          <w:sz w:val="20"/>
+          <w:szCs w:val="20"/>
+          <w:lang w:val="pt-BR"/>
+        </w:rPr>
+      </w:pPr>
+      <w:r>
+        <w:rPr>
+          <w:rFonts w:ascii="Consolas" w:hAnsi="Consolas" w:cs="Consolas"/>
+          <w:color w:val="000000"/>
+          <w:sz w:val="20"/>
+          <w:szCs w:val="20"/>
+          <w:lang w:val="pt-BR"/>
+        </w:rPr>
+        <w:t xml:space="preserve">Resposta </w:t>
+      </w:r>
+      <w:proofErr w:type="spellStart"/>
+      <w:r>
+        <w:rPr>
+          <w:rFonts w:ascii="Consolas" w:hAnsi="Consolas" w:cs="Consolas"/>
+          <w:color w:val="000000"/>
+          <w:sz w:val="20"/>
+          <w:szCs w:val="20"/>
+          <w:lang w:val="pt-BR"/>
+        </w:rPr>
+        <w:t>cannot</w:t>
+      </w:r>
+      <w:proofErr w:type="spellEnd"/>
+      <w:r>
+        <w:rPr>
+          <w:rFonts w:ascii="Consolas" w:hAnsi="Consolas" w:cs="Consolas"/>
+          <w:color w:val="000000"/>
+          <w:sz w:val="20"/>
+          <w:szCs w:val="20"/>
+          <w:lang w:val="pt-BR"/>
+        </w:rPr>
+        <w:t xml:space="preserve"> </w:t>
+      </w:r>
+      <w:proofErr w:type="spellStart"/>
+      <w:r>
+        <w:rPr>
+          <w:rFonts w:ascii="Consolas" w:hAnsi="Consolas" w:cs="Consolas"/>
+          <w:color w:val="000000"/>
+          <w:sz w:val="20"/>
+          <w:szCs w:val="20"/>
+          <w:lang w:val="pt-BR"/>
+        </w:rPr>
+        <w:t>be</w:t>
+      </w:r>
+      <w:proofErr w:type="spellEnd"/>
+      <w:r>
+        <w:rPr>
+          <w:rFonts w:ascii="Consolas" w:hAnsi="Consolas" w:cs="Consolas"/>
+          <w:color w:val="000000"/>
+          <w:sz w:val="20"/>
+          <w:szCs w:val="20"/>
+          <w:lang w:val="pt-BR"/>
+        </w:rPr>
+        <w:t xml:space="preserve"> </w:t>
+      </w:r>
+      <w:proofErr w:type="spellStart"/>
+      <w:r>
+        <w:rPr>
+          <w:rFonts w:ascii="Consolas" w:hAnsi="Consolas" w:cs="Consolas"/>
+          <w:color w:val="000000"/>
+          <w:sz w:val="20"/>
+          <w:szCs w:val="20"/>
+          <w:lang w:val="pt-BR"/>
+        </w:rPr>
+        <w:t>resolved</w:t>
+      </w:r>
+      <w:proofErr w:type="spellEnd"/>
+    </w:p>
+    <w:p>
+      <w:pPr>
+        <w:rPr>
+          <w:rFonts w:ascii="Consolas" w:hAnsi="Consolas" w:cs="Consolas"/>
+          <w:color w:val="000000"/>
+          <w:sz w:val="20"/>
+          <w:szCs w:val="20"/>
+          <w:lang w:val="pt-BR"/>
+        </w:rPr>
+      </w:pPr>
     </w:p>
     <w:p/>
     <w:p>
@@ -488,11 +1838,209 @@
         <w:pStyle w:val="PargrafodaLista"/>
         <w:numPr>
           <w:ilvl w:val="0"/>
-          <w:numId w:val="5"/>
+          <w:numId w:val="7"/>
         </w:numPr>
       </w:pPr>
-      <w:bookmarkStart w:id="0" w:name="_GoBack"/>
-      <w:bookmarkEnd w:id="0"/>
+      <w:proofErr w:type="spellStart"/>
+      <w:r>
+        <w:t>Criação</w:t>
+      </w:r>
+      <w:proofErr w:type="spellEnd"/>
+      <w:r>
+        <w:t xml:space="preserve"> de </w:t>
+      </w:r>
+      <w:proofErr w:type="spellStart"/>
+      <w:r>
+        <w:t>classe</w:t>
+      </w:r>
+      <w:proofErr w:type="spellEnd"/>
+      <w:r>
+        <w:t xml:space="preserve"> </w:t>
+      </w:r>
+      <w:proofErr w:type="spellStart"/>
+      <w:r>
+        <w:t>Resposta</w:t>
+      </w:r>
+      <w:proofErr w:type="spellEnd"/>
+      <w:r>
+        <w:t xml:space="preserve"> com um </w:t>
+      </w:r>
+      <w:proofErr w:type="spellStart"/>
+      <w:r>
+        <w:t>enum</w:t>
+      </w:r>
+      <w:proofErr w:type="spellEnd"/>
+      <w:r>
+        <w:t xml:space="preserve"> </w:t>
+      </w:r>
+    </w:p>
+    <w:p>
+      <w:pPr>
+        <w:pStyle w:val="PargrafodaLista"/>
+      </w:pPr>
+    </w:p>
+    <w:p>
+      <w:pPr>
+        <w:pStyle w:val="PargrafodaLista"/>
+        <w:autoSpaceDE w:val="0"/>
+        <w:autoSpaceDN w:val="0"/>
+        <w:adjustRightInd w:val="0"/>
+        <w:spacing w:after="0" w:line="240" w:lineRule="auto"/>
+        <w:rPr>
+          <w:rFonts w:ascii="Consolas" w:hAnsi="Consolas" w:cs="Consolas"/>
+          <w:sz w:val="20"/>
+          <w:szCs w:val="20"/>
+          <w:lang w:val="pt-BR"/>
+        </w:rPr>
+      </w:pPr>
+      <w:proofErr w:type="spellStart"/>
+      <w:r>
+        <w:rPr>
+          <w:rFonts w:ascii="Consolas" w:hAnsi="Consolas" w:cs="Consolas"/>
+          <w:b/>
+          <w:bCs/>
+          <w:color w:val="7F0055"/>
+          <w:sz w:val="20"/>
+          <w:szCs w:val="20"/>
+          <w:lang w:val="pt-BR"/>
+        </w:rPr>
+        <w:t>public</w:t>
+      </w:r>
+      <w:proofErr w:type="spellEnd"/>
+      <w:r>
+        <w:rPr>
+          <w:rFonts w:ascii="Consolas" w:hAnsi="Consolas" w:cs="Consolas"/>
+          <w:color w:val="000000"/>
+          <w:sz w:val="20"/>
+          <w:szCs w:val="20"/>
+          <w:lang w:val="pt-BR"/>
+        </w:rPr>
+        <w:t xml:space="preserve"> </w:t>
+      </w:r>
+      <w:proofErr w:type="spellStart"/>
+      <w:r>
+        <w:rPr>
+          <w:rFonts w:ascii="Consolas" w:hAnsi="Consolas" w:cs="Consolas"/>
+          <w:b/>
+          <w:bCs/>
+          <w:color w:val="7F0055"/>
+          <w:sz w:val="20"/>
+          <w:szCs w:val="20"/>
+          <w:lang w:val="pt-BR"/>
+        </w:rPr>
+        <w:t>enum</w:t>
+      </w:r>
+      <w:proofErr w:type="spellEnd"/>
+      <w:r>
+        <w:rPr>
+          <w:rFonts w:ascii="Consolas" w:hAnsi="Consolas" w:cs="Consolas"/>
+          <w:color w:val="000000"/>
+          <w:sz w:val="20"/>
+          <w:szCs w:val="20"/>
+          <w:lang w:val="pt-BR"/>
+        </w:rPr>
+        <w:t xml:space="preserve"> Resposta {</w:t>
+      </w:r>
+    </w:p>
+    <w:p>
+      <w:pPr>
+        <w:pStyle w:val="PargrafodaLista"/>
+        <w:autoSpaceDE w:val="0"/>
+        <w:autoSpaceDN w:val="0"/>
+        <w:adjustRightInd w:val="0"/>
+        <w:spacing w:after="0" w:line="240" w:lineRule="auto"/>
+        <w:rPr>
+          <w:rFonts w:ascii="Consolas" w:hAnsi="Consolas" w:cs="Consolas"/>
+          <w:sz w:val="20"/>
+          <w:szCs w:val="20"/>
+          <w:lang w:val="pt-BR"/>
+        </w:rPr>
+      </w:pPr>
+      <w:r>
+        <w:rPr>
+          <w:rFonts w:ascii="Consolas" w:hAnsi="Consolas" w:cs="Consolas"/>
+          <w:color w:val="000000"/>
+          <w:sz w:val="20"/>
+          <w:szCs w:val="20"/>
+          <w:lang w:val="pt-BR"/>
+        </w:rPr>
+        <w:tab/>
+      </w:r>
+      <w:r>
+        <w:rPr>
+          <w:rFonts w:ascii="Consolas" w:hAnsi="Consolas" w:cs="Consolas"/>
+          <w:b/>
+          <w:bCs/>
+          <w:i/>
+          <w:iCs/>
+          <w:color w:val="0000C0"/>
+          <w:sz w:val="20"/>
+          <w:szCs w:val="20"/>
+          <w:lang w:val="pt-BR"/>
+        </w:rPr>
+        <w:t>DELACAO</w:t>
+      </w:r>
+      <w:r>
+        <w:rPr>
+          <w:rFonts w:ascii="Consolas" w:hAnsi="Consolas" w:cs="Consolas"/>
+          <w:color w:val="000000"/>
+          <w:sz w:val="20"/>
+          <w:szCs w:val="20"/>
+          <w:lang w:val="pt-BR"/>
+        </w:rPr>
+        <w:t xml:space="preserve">, </w:t>
+      </w:r>
+      <w:r>
+        <w:rPr>
+          <w:rFonts w:ascii="Consolas" w:hAnsi="Consolas" w:cs="Consolas"/>
+          <w:b/>
+          <w:bCs/>
+          <w:i/>
+          <w:iCs/>
+          <w:color w:val="0000C0"/>
+          <w:sz w:val="20"/>
+          <w:szCs w:val="20"/>
+          <w:shd w:val="clear" w:color="auto" w:fill="D4D4D4"/>
+          <w:lang w:val="pt-BR"/>
+        </w:rPr>
+        <w:t>RESGUARDO</w:t>
+      </w:r>
+    </w:p>
+    <w:p>
+      <w:pPr>
+        <w:pStyle w:val="PargrafodaLista"/>
+        <w:autoSpaceDE w:val="0"/>
+        <w:autoSpaceDN w:val="0"/>
+        <w:adjustRightInd w:val="0"/>
+        <w:spacing w:after="0" w:line="240" w:lineRule="auto"/>
+        <w:rPr>
+          <w:rFonts w:ascii="Consolas" w:hAnsi="Consolas" w:cs="Consolas"/>
+          <w:sz w:val="20"/>
+          <w:szCs w:val="20"/>
+          <w:lang w:val="pt-BR"/>
+        </w:rPr>
+      </w:pPr>
+      <w:r>
+        <w:rPr>
+          <w:rFonts w:ascii="Consolas" w:hAnsi="Consolas" w:cs="Consolas"/>
+          <w:color w:val="000000"/>
+          <w:sz w:val="20"/>
+          <w:szCs w:val="20"/>
+          <w:lang w:val="pt-BR"/>
+        </w:rPr>
+        <w:t>}</w:t>
+      </w:r>
+    </w:p>
+    <w:p>
+      <w:pPr>
+        <w:pStyle w:val="PargrafodaLista"/>
+      </w:pPr>
+    </w:p>
+    <w:p>
+      <w:pPr>
+        <w:pStyle w:val="PargrafodaLista"/>
+        <w:ind w:left="1080"/>
+      </w:pPr>
     </w:p>
     <w:p/>
     <w:sectPr>
@@ -847,6 +2395,208 @@
     </w:lvl>
   </w:abstractNum>
   <w:abstractNum w:abstractNumId="3" w15:restartNumberingAfterBreak="0">
+    <w:nsid w:val="41B90C5A"/>
+    <w:multiLevelType w:val="hybridMultilevel"/>
+    <w:tmpl w:val="5A96B932"/>
+    <w:lvl w:ilvl="0" w:tplc="0416000F">
+      <w:start w:val="1"/>
+      <w:numFmt w:val="decimal"/>
+      <w:lvlText w:val="%1."/>
+      <w:lvlJc w:val="left"/>
+      <w:pPr>
+        <w:ind w:left="720" w:hanging="360"/>
+      </w:pPr>
+      <w:rPr>
+        <w:rFonts w:hint="default"/>
+      </w:rPr>
+    </w:lvl>
+    <w:lvl w:ilvl="1" w:tplc="04160019" w:tentative="1">
+      <w:start w:val="1"/>
+      <w:numFmt w:val="lowerLetter"/>
+      <w:lvlText w:val="%2."/>
+      <w:lvlJc w:val="left"/>
+      <w:pPr>
+        <w:ind w:left="1440" w:hanging="360"/>
+      </w:pPr>
+    </w:lvl>
+    <w:lvl w:ilvl="2" w:tplc="0416001B" w:tentative="1">
+      <w:start w:val="1"/>
+      <w:numFmt w:val="lowerRoman"/>
+      <w:lvlText w:val="%3."/>
+      <w:lvlJc w:val="right"/>
+      <w:pPr>
+        <w:ind w:left="2160" w:hanging="180"/>
+      </w:pPr>
+    </w:lvl>
+    <w:lvl w:ilvl="3" w:tplc="0416000F" w:tentative="1">
+      <w:start w:val="1"/>
+      <w:numFmt w:val="decimal"/>
+      <w:lvlText w:val="%4."/>
+      <w:lvlJc w:val="left"/>
+      <w:pPr>
+        <w:ind w:left="2880" w:hanging="360"/>
+      </w:pPr>
+    </w:lvl>
+    <w:lvl w:ilvl="4" w:tplc="04160019" w:tentative="1">
+      <w:start w:val="1"/>
+      <w:numFmt w:val="lowerLetter"/>
+      <w:lvlText w:val="%5."/>
+      <w:lvlJc w:val="left"/>
+      <w:pPr>
+        <w:ind w:left="3600" w:hanging="360"/>
+      </w:pPr>
+    </w:lvl>
+    <w:lvl w:ilvl="5" w:tplc="0416001B" w:tentative="1">
+      <w:start w:val="1"/>
+      <w:numFmt w:val="lowerRoman"/>
+      <w:lvlText w:val="%6."/>
+      <w:lvlJc w:val="right"/>
+      <w:pPr>
+        <w:ind w:left="4320" w:hanging="180"/>
+      </w:pPr>
+    </w:lvl>
+    <w:lvl w:ilvl="6" w:tplc="0416000F" w:tentative="1">
+      <w:start w:val="1"/>
+      <w:numFmt w:val="decimal"/>
+      <w:lvlText w:val="%7."/>
+      <w:lvlJc w:val="left"/>
+      <w:pPr>
+        <w:ind w:left="5040" w:hanging="360"/>
+      </w:pPr>
+    </w:lvl>
+    <w:lvl w:ilvl="7" w:tplc="04160019" w:tentative="1">
+      <w:start w:val="1"/>
+      <w:numFmt w:val="lowerLetter"/>
+      <w:lvlText w:val="%8."/>
+      <w:lvlJc w:val="left"/>
+      <w:pPr>
+        <w:ind w:left="5760" w:hanging="360"/>
+      </w:pPr>
+    </w:lvl>
+    <w:lvl w:ilvl="8" w:tplc="0416001B" w:tentative="1">
+      <w:start w:val="1"/>
+      <w:numFmt w:val="lowerRoman"/>
+      <w:lvlText w:val="%9."/>
+      <w:lvlJc w:val="right"/>
+      <w:pPr>
+        <w:ind w:left="6480" w:hanging="180"/>
+      </w:pPr>
+    </w:lvl>
+  </w:abstractNum>
+  <w:abstractNum w:abstractNumId="4" w15:restartNumberingAfterBreak="0">
+    <w:nsid w:val="63A875A9"/>
+    <w:multiLevelType w:val="hybridMultilevel"/>
+    <w:tmpl w:val="57A00B50"/>
+    <w:lvl w:ilvl="0" w:tplc="9B4AE07A">
+      <w:start w:val="1"/>
+      <w:numFmt w:val="bullet"/>
+      <w:lvlText w:val="-"/>
+      <w:lvlJc w:val="left"/>
+      <w:pPr>
+        <w:ind w:left="1080" w:hanging="360"/>
+      </w:pPr>
+      <w:rPr>
+        <w:rFonts w:ascii="Calibri" w:eastAsiaTheme="minorHAnsi" w:hAnsi="Calibri" w:cs="Calibri" w:hint="default"/>
+      </w:rPr>
+    </w:lvl>
+    <w:lvl w:ilvl="1" w:tplc="04160003" w:tentative="1">
+      <w:start w:val="1"/>
+      <w:numFmt w:val="bullet"/>
+      <w:lvlText w:val="o"/>
+      <w:lvlJc w:val="left"/>
+      <w:pPr>
+        <w:ind w:left="1800" w:hanging="360"/>
+      </w:pPr>
+      <w:rPr>
+        <w:rFonts w:ascii="Courier New" w:hAnsi="Courier New" w:cs="Courier New" w:hint="default"/>
+      </w:rPr>
+    </w:lvl>
+    <w:lvl w:ilvl="2" w:tplc="04160005" w:tentative="1">
+      <w:start w:val="1"/>
+      <w:numFmt w:val="bullet"/>
+      <w:lvlText w:val=""/>
+      <w:lvlJc w:val="left"/>
+      <w:pPr>
+        <w:ind w:left="2520" w:hanging="360"/>
+      </w:pPr>
+      <w:rPr>
+        <w:rFonts w:ascii="Wingdings" w:hAnsi="Wingdings" w:hint="default"/>
+      </w:rPr>
+    </w:lvl>
+    <w:lvl w:ilvl="3" w:tplc="04160001" w:tentative="1">
+      <w:start w:val="1"/>
+      <w:numFmt w:val="bullet"/>
+      <w:lvlText w:val=""/>
+      <w:lvlJc w:val="left"/>
+      <w:pPr>
+        <w:ind w:left="3240" w:hanging="360"/>
+      </w:pPr>
+      <w:rPr>
+        <w:rFonts w:ascii="Symbol" w:hAnsi="Symbol" w:hint="default"/>
+      </w:rPr>
+    </w:lvl>
+    <w:lvl w:ilvl="4" w:tplc="04160003" w:tentative="1">
+      <w:start w:val="1"/>
+      <w:numFmt w:val="bullet"/>
+      <w:lvlText w:val="o"/>
+      <w:lvlJc w:val="left"/>
+      <w:pPr>
+        <w:ind w:left="3960" w:hanging="360"/>
+      </w:pPr>
+      <w:rPr>
+        <w:rFonts w:ascii="Courier New" w:hAnsi="Courier New" w:cs="Courier New" w:hint="default"/>
+      </w:rPr>
+    </w:lvl>
+    <w:lvl w:ilvl="5" w:tplc="04160005" w:tentative="1">
+      <w:start w:val="1"/>
+      <w:numFmt w:val="bullet"/>
+      <w:lvlText w:val=""/>
+      <w:lvlJc w:val="left"/>
+      <w:pPr>
+        <w:ind w:left="4680" w:hanging="360"/>
+      </w:pPr>
+      <w:rPr>
+        <w:rFonts w:ascii="Wingdings" w:hAnsi="Wingdings" w:hint="default"/>
+      </w:rPr>
+    </w:lvl>
+    <w:lvl w:ilvl="6" w:tplc="04160001" w:tentative="1">
+      <w:start w:val="1"/>
+      <w:numFmt w:val="bullet"/>
+      <w:lvlText w:val=""/>
+      <w:lvlJc w:val="left"/>
+      <w:pPr>
+        <w:ind w:left="5400" w:hanging="360"/>
+      </w:pPr>
+      <w:rPr>
+        <w:rFonts w:ascii="Symbol" w:hAnsi="Symbol" w:hint="default"/>
+      </w:rPr>
+    </w:lvl>
+    <w:lvl w:ilvl="7" w:tplc="04160003" w:tentative="1">
+      <w:start w:val="1"/>
+      <w:numFmt w:val="bullet"/>
+      <w:lvlText w:val="o"/>
+      <w:lvlJc w:val="left"/>
+      <w:pPr>
+        <w:ind w:left="6120" w:hanging="360"/>
+      </w:pPr>
+      <w:rPr>
+        <w:rFonts w:ascii="Courier New" w:hAnsi="Courier New" w:cs="Courier New" w:hint="default"/>
+      </w:rPr>
+    </w:lvl>
+    <w:lvl w:ilvl="8" w:tplc="04160005" w:tentative="1">
+      <w:start w:val="1"/>
+      <w:numFmt w:val="bullet"/>
+      <w:lvlText w:val=""/>
+      <w:lvlJc w:val="left"/>
+      <w:pPr>
+        <w:ind w:left="6840" w:hanging="360"/>
+      </w:pPr>
+      <w:rPr>
+        <w:rFonts w:ascii="Wingdings" w:hAnsi="Wingdings" w:hint="default"/>
+      </w:rPr>
+    </w:lvl>
+  </w:abstractNum>
+  <w:abstractNum w:abstractNumId="5" w15:restartNumberingAfterBreak="0">
     <w:nsid w:val="6BEE4F89"/>
     <w:multiLevelType w:val="hybridMultilevel"/>
     <w:tmpl w:val="FFCE2D84"/>
@@ -959,7 +2709,7 @@
       </w:rPr>
     </w:lvl>
   </w:abstractNum>
-  <w:abstractNum w:abstractNumId="4" w15:restartNumberingAfterBreak="0">
+  <w:abstractNum w:abstractNumId="6" w15:restartNumberingAfterBreak="0">
     <w:nsid w:val="71B04DB4"/>
     <w:multiLevelType w:val="hybridMultilevel"/>
     <w:tmpl w:val="29EA8520"/>
@@ -1049,19 +2799,25 @@
     </w:lvl>
   </w:abstractNum>
   <w:num w:numId="1">
-    <w:abstractNumId w:val="4"/>
+    <w:abstractNumId w:val="6"/>
   </w:num>
   <w:num w:numId="2">
     <w:abstractNumId w:val="0"/>
   </w:num>
   <w:num w:numId="3">
-    <w:abstractNumId w:val="3"/>
+    <w:abstractNumId w:val="5"/>
   </w:num>
   <w:num w:numId="4">
     <w:abstractNumId w:val="1"/>
   </w:num>
   <w:num w:numId="5">
     <w:abstractNumId w:val="2"/>
+  </w:num>
+  <w:num w:numId="6">
+    <w:abstractNumId w:val="3"/>
+  </w:num>
+  <w:num w:numId="7">
+    <w:abstractNumId w:val="4"/>
   </w:num>
 </w:numbering>
 </file>

</xml_diff>

<commit_message>
run 5 - sucesso no teste
- teste realizado com sucesso
</commit_message>
<xml_diff>
--- a/Teste/relatorio-de-teste.docx
+++ b/Teste/relatorio-de-teste.docx
@@ -1469,6 +1469,29 @@
           <w:lang w:val="pt-BR"/>
         </w:rPr>
       </w:pPr>
+      <w:r>
+        <w:rPr>
+          <w:rFonts w:ascii="Consolas" w:hAnsi="Consolas" w:cs="Consolas"/>
+          <w:color w:val="000000"/>
+          <w:sz w:val="20"/>
+          <w:szCs w:val="20"/>
+          <w:lang w:val="pt-BR"/>
+        </w:rPr>
+        <w:t>RUN 5: teste realizado com sucesso</w:t>
+      </w:r>
+      <w:bookmarkStart w:id="0" w:name="_GoBack"/>
+      <w:bookmarkEnd w:id="0"/>
+    </w:p>
+    <w:p>
+      <w:pPr>
+        <w:rPr>
+          <w:rFonts w:ascii="Consolas" w:hAnsi="Consolas" w:cs="Consolas"/>
+          <w:color w:val="000000"/>
+          <w:sz w:val="20"/>
+          <w:szCs w:val="20"/>
+          <w:lang w:val="pt-BR"/>
+        </w:rPr>
+      </w:pPr>
     </w:p>
     <w:p/>
     <w:p>
@@ -1483,7 +1506,6 @@
           <w:sz w:val="28"/>
           <w:szCs w:val="28"/>
         </w:rPr>
-        <w:lastRenderedPageBreak/>
         <w:t>CORREÇÕES NA CLASSE JulgamentoPrisioneiro</w:t>
       </w:r>
     </w:p>
@@ -1680,8 +1702,6 @@
       <w:r>
         <w:t>Troquei o valor da String para Resposta.DELACAO</w:t>
       </w:r>
-      <w:bookmarkStart w:id="0" w:name="_GoBack"/>
-      <w:bookmarkEnd w:id="0"/>
     </w:p>
     <w:p/>
     <w:sectPr>

</xml_diff>